<commit_message>
Memoria proyecto pdf y word
</commit_message>
<xml_diff>
--- a/ReverseBid.docx
+++ b/ReverseBid.docx
@@ -21,6 +21,7 @@
       <w:bookmarkStart w:id="2" w:name="_Toc454740366"/>
       <w:bookmarkStart w:id="3" w:name="_Toc454742966"/>
       <w:bookmarkStart w:id="4" w:name="_Toc454743011"/>
+      <w:bookmarkStart w:id="5" w:name="_Toc454745108"/>
       <w:proofErr w:type="spellStart"/>
       <w:r>
         <w:rPr>
@@ -39,6 +40,7 @@
       <w:bookmarkEnd w:id="2"/>
       <w:bookmarkEnd w:id="3"/>
       <w:bookmarkEnd w:id="4"/>
+      <w:bookmarkEnd w:id="5"/>
       <w:proofErr w:type="spellEnd"/>
     </w:p>
     <w:p/>
@@ -257,8 +259,8 @@
           <w:u w:val="single"/>
         </w:rPr>
       </w:pPr>
-      <w:bookmarkStart w:id="5" w:name="_Toc454734341"/>
-      <w:bookmarkStart w:id="6" w:name="_Toc454734452"/>
+      <w:bookmarkStart w:id="6" w:name="_Toc454734341"/>
+      <w:bookmarkStart w:id="7" w:name="_Toc454734452"/>
     </w:p>
     <w:p>
       <w:pPr>
@@ -274,9 +276,10 @@
           <w:u w:val="single"/>
         </w:rPr>
       </w:pPr>
-      <w:bookmarkStart w:id="7" w:name="_Toc454740367"/>
-      <w:bookmarkStart w:id="8" w:name="_Toc454742967"/>
-      <w:bookmarkStart w:id="9" w:name="_Toc454743012"/>
+      <w:bookmarkStart w:id="8" w:name="_Toc454740367"/>
+      <w:bookmarkStart w:id="9" w:name="_Toc454742967"/>
+      <w:bookmarkStart w:id="10" w:name="_Toc454743012"/>
+      <w:bookmarkStart w:id="11" w:name="_Toc454745109"/>
       <w:r>
         <w:rPr>
           <w:rFonts w:asciiTheme="minorHAnsi" w:eastAsia="Adobe Fan Heiti Std B" w:hAnsiTheme="minorHAnsi" w:cs="Segoe UI Light"/>
@@ -289,11 +292,12 @@
         </w:rPr>
         <w:t>Autores</w:t>
       </w:r>
-      <w:bookmarkEnd w:id="5"/>
       <w:bookmarkEnd w:id="6"/>
       <w:bookmarkEnd w:id="7"/>
       <w:bookmarkEnd w:id="8"/>
       <w:bookmarkEnd w:id="9"/>
+      <w:bookmarkEnd w:id="10"/>
+      <w:bookmarkEnd w:id="11"/>
     </w:p>
     <w:p>
       <w:pPr>
@@ -430,22 +434,20 @@
     </w:p>
     <w:sdt>
       <w:sdtPr>
+        <w:rPr>
+          <w:rFonts w:ascii="Cambria" w:eastAsia="Cambria" w:hAnsi="Cambria" w:cs="Cambria"/>
+          <w:b w:val="0"/>
+          <w:bCs w:val="0"/>
+          <w:color w:val="auto"/>
+          <w:sz w:val="22"/>
+          <w:szCs w:val="22"/>
+        </w:rPr>
         <w:id w:val="11295020"/>
         <w:docPartObj>
           <w:docPartGallery w:val="Table of Contents"/>
           <w:docPartUnique/>
         </w:docPartObj>
       </w:sdtPr>
-      <w:sdtEndPr>
-        <w:rPr>
-          <w:rFonts w:ascii="Cambria" w:eastAsia="Cambria" w:hAnsi="Cambria" w:cs="Cambria"/>
-          <w:b w:val="0"/>
-          <w:bCs w:val="0"/>
-          <w:color w:val="auto"/>
-          <w:sz w:val="22"/>
-          <w:szCs w:val="22"/>
-        </w:rPr>
-      </w:sdtEndPr>
       <w:sdtContent>
         <w:p>
           <w:pPr>
@@ -465,6 +467,37 @@
               <w:szCs w:val="36"/>
             </w:rPr>
             <w:t>Contenido</w:t>
+          </w:r>
+          <w:r>
+            <w:rPr>
+              <w:rFonts w:asciiTheme="minorHAnsi" w:hAnsiTheme="minorHAnsi"/>
+              <w:i/>
+              <w:iCs/>
+              <w:color w:val="548DD4" w:themeColor="text2" w:themeTint="99"/>
+              <w:sz w:val="36"/>
+              <w:szCs w:val="36"/>
+            </w:rPr>
+            <w:fldChar w:fldCharType="begin"/>
+          </w:r>
+          <w:r>
+            <w:rPr>
+              <w:rFonts w:asciiTheme="minorHAnsi" w:hAnsiTheme="minorHAnsi"/>
+              <w:color w:val="548DD4" w:themeColor="text2" w:themeTint="99"/>
+              <w:sz w:val="36"/>
+              <w:szCs w:val="36"/>
+            </w:rPr>
+            <w:instrText xml:space="preserve"> TOC \o "1-3" \h \z \u </w:instrText>
+          </w:r>
+          <w:r>
+            <w:rPr>
+              <w:rFonts w:asciiTheme="minorHAnsi" w:hAnsiTheme="minorHAnsi"/>
+              <w:i/>
+              <w:iCs/>
+              <w:color w:val="548DD4" w:themeColor="text2" w:themeTint="99"/>
+              <w:sz w:val="36"/>
+              <w:szCs w:val="36"/>
+            </w:rPr>
+            <w:fldChar w:fldCharType="separate"/>
           </w:r>
         </w:p>
         <w:p>
@@ -486,31 +519,7 @@
               <w:lang w:eastAsia="es-ES"/>
             </w:rPr>
           </w:pPr>
-          <w:r>
-            <w:rPr>
-              <w:color w:val="548DD4" w:themeColor="text2" w:themeTint="99"/>
-              <w:sz w:val="36"/>
-              <w:szCs w:val="36"/>
-            </w:rPr>
-            <w:fldChar w:fldCharType="begin"/>
-          </w:r>
-          <w:r>
-            <w:rPr>
-              <w:color w:val="548DD4" w:themeColor="text2" w:themeTint="99"/>
-              <w:sz w:val="36"/>
-              <w:szCs w:val="36"/>
-            </w:rPr>
-            <w:instrText xml:space="preserve"> TOC \o "1-3" \h \z \u </w:instrText>
-          </w:r>
-          <w:r>
-            <w:rPr>
-              <w:color w:val="548DD4" w:themeColor="text2" w:themeTint="99"/>
-              <w:sz w:val="36"/>
-              <w:szCs w:val="36"/>
-            </w:rPr>
-            <w:fldChar w:fldCharType="separate"/>
-          </w:r>
-          <w:hyperlink w:anchor="_Toc454743013" w:history="1">
+          <w:hyperlink w:anchor="_Toc454745110" w:history="1">
             <w:r>
               <w:rPr>
                 <w:rStyle w:val="Hipervnculo"/>
@@ -549,7 +558,7 @@
                 <w:sz w:val="36"/>
                 <w:szCs w:val="36"/>
               </w:rPr>
-              <w:instrText xml:space="preserve"> PAGEREF _Toc454743013 \h </w:instrText>
+              <w:instrText xml:space="preserve"> PAGEREF _Toc454745110 \h </w:instrText>
             </w:r>
             <w:r>
               <w:rPr>
@@ -609,7 +618,7 @@
               <w:lang w:eastAsia="es-ES"/>
             </w:rPr>
           </w:pPr>
-          <w:hyperlink w:anchor="_Toc454743014" w:history="1">
+          <w:hyperlink w:anchor="_Toc454745111" w:history="1">
             <w:r>
               <w:rPr>
                 <w:rStyle w:val="Hipervnculo"/>
@@ -648,7 +657,7 @@
                 <w:sz w:val="36"/>
                 <w:szCs w:val="36"/>
               </w:rPr>
-              <w:instrText xml:space="preserve"> PAGEREF _Toc454743014 \h </w:instrText>
+              <w:instrText xml:space="preserve"> PAGEREF _Toc454745111 \h </w:instrText>
             </w:r>
             <w:r>
               <w:rPr>
@@ -708,7 +717,7 @@
               <w:lang w:eastAsia="es-ES"/>
             </w:rPr>
           </w:pPr>
-          <w:hyperlink w:anchor="_Toc454743015" w:history="1">
+          <w:hyperlink w:anchor="_Toc454745112" w:history="1">
             <w:r>
               <w:rPr>
                 <w:rStyle w:val="Hipervnculo"/>
@@ -747,7 +756,7 @@
                 <w:sz w:val="36"/>
                 <w:szCs w:val="36"/>
               </w:rPr>
-              <w:instrText xml:space="preserve"> PAGEREF _Toc454743015 \h </w:instrText>
+              <w:instrText xml:space="preserve"> PAGEREF _Toc454745112 \h </w:instrText>
             </w:r>
             <w:r>
               <w:rPr>
@@ -809,7 +818,7 @@
               <w:lang w:eastAsia="es-ES"/>
             </w:rPr>
           </w:pPr>
-          <w:hyperlink w:anchor="_Toc454743016" w:history="1">
+          <w:hyperlink w:anchor="_Toc454745113" w:history="1">
             <w:r>
               <w:rPr>
                 <w:rStyle w:val="Hipervnculo"/>
@@ -848,7 +857,7 @@
                 <w:sz w:val="36"/>
                 <w:szCs w:val="36"/>
               </w:rPr>
-              <w:instrText xml:space="preserve"> PAGEREF _Toc454743016 \h </w:instrText>
+              <w:instrText xml:space="preserve"> PAGEREF _Toc454745113 \h </w:instrText>
             </w:r>
             <w:r>
               <w:rPr>
@@ -878,306 +887,6 @@
                 <w:szCs w:val="36"/>
               </w:rPr>
               <w:t>4</w:t>
-            </w:r>
-            <w:r>
-              <w:rPr>
-                <w:noProof/>
-                <w:webHidden/>
-                <w:color w:val="548DD4" w:themeColor="text2" w:themeTint="99"/>
-                <w:sz w:val="36"/>
-                <w:szCs w:val="36"/>
-              </w:rPr>
-              <w:fldChar w:fldCharType="end"/>
-            </w:r>
-          </w:hyperlink>
-          <w:hyperlink w:anchor="_Toc454743017" w:history="1"/>
-        </w:p>
-        <w:p>
-          <w:pPr>
-            <w:pStyle w:val="TDC1"/>
-            <w:tabs>
-              <w:tab w:val="right" w:leader="underscore" w:pos="8494"/>
-            </w:tabs>
-            <w:rPr>
-              <w:rFonts w:eastAsiaTheme="minorEastAsia" w:cstheme="minorBidi"/>
-              <w:b w:val="0"/>
-              <w:bCs w:val="0"/>
-              <w:i w:val="0"/>
-              <w:iCs w:val="0"/>
-              <w:noProof/>
-              <w:color w:val="548DD4" w:themeColor="text2" w:themeTint="99"/>
-              <w:sz w:val="36"/>
-              <w:szCs w:val="36"/>
-              <w:lang w:eastAsia="es-ES"/>
-            </w:rPr>
-          </w:pPr>
-          <w:hyperlink w:anchor="_Toc454743018" w:history="1">
-            <w:r>
-              <w:rPr>
-                <w:rStyle w:val="Hipervnculo"/>
-                <w:noProof/>
-                <w:color w:val="548DD4" w:themeColor="text2" w:themeTint="99"/>
-                <w:sz w:val="36"/>
-                <w:szCs w:val="36"/>
-              </w:rPr>
-              <w:t>Arquitectura de la aplicación:</w:t>
-            </w:r>
-            <w:r>
-              <w:rPr>
-                <w:noProof/>
-                <w:webHidden/>
-                <w:color w:val="548DD4" w:themeColor="text2" w:themeTint="99"/>
-                <w:sz w:val="36"/>
-                <w:szCs w:val="36"/>
-              </w:rPr>
-              <w:tab/>
-            </w:r>
-            <w:r>
-              <w:rPr>
-                <w:noProof/>
-                <w:webHidden/>
-                <w:color w:val="548DD4" w:themeColor="text2" w:themeTint="99"/>
-                <w:sz w:val="36"/>
-                <w:szCs w:val="36"/>
-              </w:rPr>
-              <w:fldChar w:fldCharType="begin"/>
-            </w:r>
-            <w:r>
-              <w:rPr>
-                <w:noProof/>
-                <w:webHidden/>
-                <w:color w:val="548DD4" w:themeColor="text2" w:themeTint="99"/>
-                <w:sz w:val="36"/>
-                <w:szCs w:val="36"/>
-              </w:rPr>
-              <w:instrText xml:space="preserve"> PAGEREF _Toc454743018 \h </w:instrText>
-            </w:r>
-            <w:r>
-              <w:rPr>
-                <w:noProof/>
-                <w:webHidden/>
-                <w:color w:val="548DD4" w:themeColor="text2" w:themeTint="99"/>
-                <w:sz w:val="36"/>
-                <w:szCs w:val="36"/>
-              </w:rPr>
-            </w:r>
-            <w:r>
-              <w:rPr>
-                <w:noProof/>
-                <w:webHidden/>
-                <w:color w:val="548DD4" w:themeColor="text2" w:themeTint="99"/>
-                <w:sz w:val="36"/>
-                <w:szCs w:val="36"/>
-              </w:rPr>
-              <w:fldChar w:fldCharType="separate"/>
-            </w:r>
-            <w:r>
-              <w:rPr>
-                <w:noProof/>
-                <w:webHidden/>
-                <w:color w:val="548DD4" w:themeColor="text2" w:themeTint="99"/>
-                <w:sz w:val="36"/>
-                <w:szCs w:val="36"/>
-              </w:rPr>
-              <w:t>8</w:t>
-            </w:r>
-            <w:r>
-              <w:rPr>
-                <w:noProof/>
-                <w:webHidden/>
-                <w:color w:val="548DD4" w:themeColor="text2" w:themeTint="99"/>
-                <w:sz w:val="36"/>
-                <w:szCs w:val="36"/>
-              </w:rPr>
-              <w:fldChar w:fldCharType="end"/>
-            </w:r>
-          </w:hyperlink>
-        </w:p>
-        <w:p>
-          <w:pPr>
-            <w:pStyle w:val="TDC2"/>
-            <w:tabs>
-              <w:tab w:val="right" w:leader="underscore" w:pos="8494"/>
-            </w:tabs>
-            <w:rPr>
-              <w:rFonts w:eastAsiaTheme="minorEastAsia" w:cstheme="minorBidi"/>
-              <w:b w:val="0"/>
-              <w:bCs w:val="0"/>
-              <w:noProof/>
-              <w:color w:val="548DD4" w:themeColor="text2" w:themeTint="99"/>
-              <w:sz w:val="36"/>
-              <w:szCs w:val="36"/>
-              <w:lang w:eastAsia="es-ES"/>
-            </w:rPr>
-          </w:pPr>
-          <w:hyperlink w:anchor="_Toc454743019" w:history="1">
-            <w:r>
-              <w:rPr>
-                <w:rStyle w:val="Hipervnculo"/>
-                <w:noProof/>
-                <w:color w:val="548DD4" w:themeColor="text2" w:themeTint="99"/>
-                <w:sz w:val="36"/>
-                <w:szCs w:val="36"/>
-              </w:rPr>
-              <w:t>Diseño de la aplicación</w:t>
-            </w:r>
-            <w:r>
-              <w:rPr>
-                <w:noProof/>
-                <w:webHidden/>
-                <w:color w:val="548DD4" w:themeColor="text2" w:themeTint="99"/>
-                <w:sz w:val="36"/>
-                <w:szCs w:val="36"/>
-              </w:rPr>
-              <w:tab/>
-            </w:r>
-            <w:r>
-              <w:rPr>
-                <w:noProof/>
-                <w:webHidden/>
-                <w:color w:val="548DD4" w:themeColor="text2" w:themeTint="99"/>
-                <w:sz w:val="36"/>
-                <w:szCs w:val="36"/>
-              </w:rPr>
-              <w:fldChar w:fldCharType="begin"/>
-            </w:r>
-            <w:r>
-              <w:rPr>
-                <w:noProof/>
-                <w:webHidden/>
-                <w:color w:val="548DD4" w:themeColor="text2" w:themeTint="99"/>
-                <w:sz w:val="36"/>
-                <w:szCs w:val="36"/>
-              </w:rPr>
-              <w:instrText xml:space="preserve"> PAGEREF _Toc454743019 \h </w:instrText>
-            </w:r>
-            <w:r>
-              <w:rPr>
-                <w:noProof/>
-                <w:webHidden/>
-                <w:color w:val="548DD4" w:themeColor="text2" w:themeTint="99"/>
-                <w:sz w:val="36"/>
-                <w:szCs w:val="36"/>
-              </w:rPr>
-            </w:r>
-            <w:r>
-              <w:rPr>
-                <w:noProof/>
-                <w:webHidden/>
-                <w:color w:val="548DD4" w:themeColor="text2" w:themeTint="99"/>
-                <w:sz w:val="36"/>
-                <w:szCs w:val="36"/>
-              </w:rPr>
-              <w:fldChar w:fldCharType="separate"/>
-            </w:r>
-            <w:r>
-              <w:rPr>
-                <w:noProof/>
-                <w:webHidden/>
-                <w:color w:val="548DD4" w:themeColor="text2" w:themeTint="99"/>
-                <w:sz w:val="36"/>
-                <w:szCs w:val="36"/>
-              </w:rPr>
-              <w:t>8</w:t>
-            </w:r>
-            <w:r>
-              <w:rPr>
-                <w:noProof/>
-                <w:webHidden/>
-                <w:color w:val="548DD4" w:themeColor="text2" w:themeTint="99"/>
-                <w:sz w:val="36"/>
-                <w:szCs w:val="36"/>
-              </w:rPr>
-              <w:fldChar w:fldCharType="end"/>
-            </w:r>
-          </w:hyperlink>
-        </w:p>
-        <w:p>
-          <w:pPr>
-            <w:pStyle w:val="TDC2"/>
-            <w:tabs>
-              <w:tab w:val="right" w:leader="underscore" w:pos="8494"/>
-            </w:tabs>
-            <w:rPr>
-              <w:rFonts w:eastAsiaTheme="minorEastAsia" w:cstheme="minorBidi"/>
-              <w:b w:val="0"/>
-              <w:bCs w:val="0"/>
-              <w:noProof/>
-              <w:color w:val="548DD4" w:themeColor="text2" w:themeTint="99"/>
-              <w:sz w:val="36"/>
-              <w:szCs w:val="36"/>
-              <w:lang w:eastAsia="es-ES"/>
-            </w:rPr>
-          </w:pPr>
-          <w:hyperlink w:anchor="_Toc454743020" w:history="1">
-            <w:r>
-              <w:rPr>
-                <w:rStyle w:val="Hipervnculo"/>
-                <w:noProof/>
-                <w:color w:val="548DD4" w:themeColor="text2" w:themeTint="99"/>
-                <w:sz w:val="36"/>
-                <w:szCs w:val="36"/>
-              </w:rPr>
-              <w:t>Diseño de la base de datos</w:t>
-            </w:r>
-            <w:r>
-              <w:rPr>
-                <w:noProof/>
-                <w:webHidden/>
-                <w:color w:val="548DD4" w:themeColor="text2" w:themeTint="99"/>
-                <w:sz w:val="36"/>
-                <w:szCs w:val="36"/>
-              </w:rPr>
-              <w:tab/>
-            </w:r>
-            <w:r>
-              <w:rPr>
-                <w:noProof/>
-                <w:webHidden/>
-                <w:color w:val="548DD4" w:themeColor="text2" w:themeTint="99"/>
-                <w:sz w:val="36"/>
-                <w:szCs w:val="36"/>
-              </w:rPr>
-              <w:fldChar w:fldCharType="begin"/>
-            </w:r>
-            <w:r>
-              <w:rPr>
-                <w:noProof/>
-                <w:webHidden/>
-                <w:color w:val="548DD4" w:themeColor="text2" w:themeTint="99"/>
-                <w:sz w:val="36"/>
-                <w:szCs w:val="36"/>
-              </w:rPr>
-              <w:instrText xml:space="preserve"> PAGEREF _Toc454743020 \h </w:instrText>
-            </w:r>
-            <w:r>
-              <w:rPr>
-                <w:noProof/>
-                <w:webHidden/>
-                <w:color w:val="548DD4" w:themeColor="text2" w:themeTint="99"/>
-                <w:sz w:val="36"/>
-                <w:szCs w:val="36"/>
-              </w:rPr>
-            </w:r>
-            <w:r>
-              <w:rPr>
-                <w:noProof/>
-                <w:webHidden/>
-                <w:color w:val="548DD4" w:themeColor="text2" w:themeTint="99"/>
-                <w:sz w:val="36"/>
-                <w:szCs w:val="36"/>
-              </w:rPr>
-              <w:fldChar w:fldCharType="separate"/>
-            </w:r>
-            <w:r>
-              <w:rPr>
-                <w:noProof/>
-                <w:webHidden/>
-                <w:color w:val="548DD4" w:themeColor="text2" w:themeTint="99"/>
-                <w:sz w:val="36"/>
-                <w:szCs w:val="36"/>
-              </w:rPr>
-              <w:t>9</w:t>
             </w:r>
             <w:r>
               <w:rPr>
@@ -1210,7 +919,7 @@
               <w:lang w:eastAsia="es-ES"/>
             </w:rPr>
           </w:pPr>
-          <w:hyperlink w:anchor="_Toc454743021" w:history="1">
+          <w:hyperlink w:anchor="_Toc454745115" w:history="1">
             <w:r>
               <w:rPr>
                 <w:rStyle w:val="Hipervnculo"/>
@@ -1219,7 +928,7 @@
                 <w:sz w:val="36"/>
                 <w:szCs w:val="36"/>
               </w:rPr>
-              <w:t>Instrucciones de instalación:</w:t>
+              <w:t>Arquitectura de la aplicación:</w:t>
             </w:r>
             <w:r>
               <w:rPr>
@@ -1249,7 +958,7 @@
                 <w:sz w:val="36"/>
                 <w:szCs w:val="36"/>
               </w:rPr>
-              <w:instrText xml:space="preserve"> PAGEREF _Toc454743021 \h </w:instrText>
+              <w:instrText xml:space="preserve"> PAGEREF _Toc454745115 \h </w:instrText>
             </w:r>
             <w:r>
               <w:rPr>
@@ -1278,7 +987,7 @@
                 <w:sz w:val="36"/>
                 <w:szCs w:val="36"/>
               </w:rPr>
-              <w:t>10</w:t>
+              <w:t>8</w:t>
             </w:r>
             <w:r>
               <w:rPr>
@@ -1309,7 +1018,7 @@
               <w:lang w:eastAsia="es-ES"/>
             </w:rPr>
           </w:pPr>
-          <w:hyperlink w:anchor="_Toc454743022" w:history="1">
+          <w:hyperlink w:anchor="_Toc454745116" w:history="1">
             <w:r>
               <w:rPr>
                 <w:rStyle w:val="Hipervnculo"/>
@@ -1318,6 +1027,305 @@
                 <w:sz w:val="36"/>
                 <w:szCs w:val="36"/>
               </w:rPr>
+              <w:t>Diseño de la aplicación</w:t>
+            </w:r>
+            <w:r>
+              <w:rPr>
+                <w:noProof/>
+                <w:webHidden/>
+                <w:color w:val="548DD4" w:themeColor="text2" w:themeTint="99"/>
+                <w:sz w:val="36"/>
+                <w:szCs w:val="36"/>
+              </w:rPr>
+              <w:tab/>
+            </w:r>
+            <w:r>
+              <w:rPr>
+                <w:noProof/>
+                <w:webHidden/>
+                <w:color w:val="548DD4" w:themeColor="text2" w:themeTint="99"/>
+                <w:sz w:val="36"/>
+                <w:szCs w:val="36"/>
+              </w:rPr>
+              <w:fldChar w:fldCharType="begin"/>
+            </w:r>
+            <w:r>
+              <w:rPr>
+                <w:noProof/>
+                <w:webHidden/>
+                <w:color w:val="548DD4" w:themeColor="text2" w:themeTint="99"/>
+                <w:sz w:val="36"/>
+                <w:szCs w:val="36"/>
+              </w:rPr>
+              <w:instrText xml:space="preserve"> PAGEREF _Toc454745116 \h </w:instrText>
+            </w:r>
+            <w:r>
+              <w:rPr>
+                <w:noProof/>
+                <w:webHidden/>
+                <w:color w:val="548DD4" w:themeColor="text2" w:themeTint="99"/>
+                <w:sz w:val="36"/>
+                <w:szCs w:val="36"/>
+              </w:rPr>
+            </w:r>
+            <w:r>
+              <w:rPr>
+                <w:noProof/>
+                <w:webHidden/>
+                <w:color w:val="548DD4" w:themeColor="text2" w:themeTint="99"/>
+                <w:sz w:val="36"/>
+                <w:szCs w:val="36"/>
+              </w:rPr>
+              <w:fldChar w:fldCharType="separate"/>
+            </w:r>
+            <w:r>
+              <w:rPr>
+                <w:noProof/>
+                <w:webHidden/>
+                <w:color w:val="548DD4" w:themeColor="text2" w:themeTint="99"/>
+                <w:sz w:val="36"/>
+                <w:szCs w:val="36"/>
+              </w:rPr>
+              <w:t>8</w:t>
+            </w:r>
+            <w:r>
+              <w:rPr>
+                <w:noProof/>
+                <w:webHidden/>
+                <w:color w:val="548DD4" w:themeColor="text2" w:themeTint="99"/>
+                <w:sz w:val="36"/>
+                <w:szCs w:val="36"/>
+              </w:rPr>
+              <w:fldChar w:fldCharType="end"/>
+            </w:r>
+          </w:hyperlink>
+        </w:p>
+        <w:p>
+          <w:pPr>
+            <w:pStyle w:val="TDC2"/>
+            <w:tabs>
+              <w:tab w:val="right" w:leader="underscore" w:pos="8494"/>
+            </w:tabs>
+            <w:rPr>
+              <w:rFonts w:eastAsiaTheme="minorEastAsia" w:cstheme="minorBidi"/>
+              <w:b w:val="0"/>
+              <w:bCs w:val="0"/>
+              <w:noProof/>
+              <w:color w:val="548DD4" w:themeColor="text2" w:themeTint="99"/>
+              <w:sz w:val="36"/>
+              <w:szCs w:val="36"/>
+              <w:lang w:eastAsia="es-ES"/>
+            </w:rPr>
+          </w:pPr>
+          <w:hyperlink w:anchor="_Toc454745117" w:history="1">
+            <w:r>
+              <w:rPr>
+                <w:rStyle w:val="Hipervnculo"/>
+                <w:noProof/>
+                <w:color w:val="548DD4" w:themeColor="text2" w:themeTint="99"/>
+                <w:sz w:val="36"/>
+                <w:szCs w:val="36"/>
+              </w:rPr>
+              <w:t>Diseño de la base de datos</w:t>
+            </w:r>
+            <w:r>
+              <w:rPr>
+                <w:noProof/>
+                <w:webHidden/>
+                <w:color w:val="548DD4" w:themeColor="text2" w:themeTint="99"/>
+                <w:sz w:val="36"/>
+                <w:szCs w:val="36"/>
+              </w:rPr>
+              <w:tab/>
+            </w:r>
+            <w:r>
+              <w:rPr>
+                <w:noProof/>
+                <w:webHidden/>
+                <w:color w:val="548DD4" w:themeColor="text2" w:themeTint="99"/>
+                <w:sz w:val="36"/>
+                <w:szCs w:val="36"/>
+              </w:rPr>
+              <w:fldChar w:fldCharType="begin"/>
+            </w:r>
+            <w:r>
+              <w:rPr>
+                <w:noProof/>
+                <w:webHidden/>
+                <w:color w:val="548DD4" w:themeColor="text2" w:themeTint="99"/>
+                <w:sz w:val="36"/>
+                <w:szCs w:val="36"/>
+              </w:rPr>
+              <w:instrText xml:space="preserve"> PAGEREF _Toc454745117 \h </w:instrText>
+            </w:r>
+            <w:r>
+              <w:rPr>
+                <w:noProof/>
+                <w:webHidden/>
+                <w:color w:val="548DD4" w:themeColor="text2" w:themeTint="99"/>
+                <w:sz w:val="36"/>
+                <w:szCs w:val="36"/>
+              </w:rPr>
+            </w:r>
+            <w:r>
+              <w:rPr>
+                <w:noProof/>
+                <w:webHidden/>
+                <w:color w:val="548DD4" w:themeColor="text2" w:themeTint="99"/>
+                <w:sz w:val="36"/>
+                <w:szCs w:val="36"/>
+              </w:rPr>
+              <w:fldChar w:fldCharType="separate"/>
+            </w:r>
+            <w:r>
+              <w:rPr>
+                <w:noProof/>
+                <w:webHidden/>
+                <w:color w:val="548DD4" w:themeColor="text2" w:themeTint="99"/>
+                <w:sz w:val="36"/>
+                <w:szCs w:val="36"/>
+              </w:rPr>
+              <w:t>9</w:t>
+            </w:r>
+            <w:r>
+              <w:rPr>
+                <w:noProof/>
+                <w:webHidden/>
+                <w:color w:val="548DD4" w:themeColor="text2" w:themeTint="99"/>
+                <w:sz w:val="36"/>
+                <w:szCs w:val="36"/>
+              </w:rPr>
+              <w:fldChar w:fldCharType="end"/>
+            </w:r>
+          </w:hyperlink>
+        </w:p>
+        <w:p>
+          <w:pPr>
+            <w:pStyle w:val="TDC1"/>
+            <w:tabs>
+              <w:tab w:val="right" w:leader="underscore" w:pos="8494"/>
+            </w:tabs>
+            <w:rPr>
+              <w:rFonts w:eastAsiaTheme="minorEastAsia" w:cstheme="minorBidi"/>
+              <w:b w:val="0"/>
+              <w:bCs w:val="0"/>
+              <w:i w:val="0"/>
+              <w:iCs w:val="0"/>
+              <w:noProof/>
+              <w:color w:val="548DD4" w:themeColor="text2" w:themeTint="99"/>
+              <w:sz w:val="36"/>
+              <w:szCs w:val="36"/>
+              <w:lang w:eastAsia="es-ES"/>
+            </w:rPr>
+          </w:pPr>
+          <w:hyperlink w:anchor="_Toc454745118" w:history="1">
+            <w:r>
+              <w:rPr>
+                <w:rStyle w:val="Hipervnculo"/>
+                <w:noProof/>
+                <w:color w:val="548DD4" w:themeColor="text2" w:themeTint="99"/>
+                <w:sz w:val="36"/>
+                <w:szCs w:val="36"/>
+              </w:rPr>
+              <w:t>Instrucciones de instalación:</w:t>
+            </w:r>
+            <w:r>
+              <w:rPr>
+                <w:noProof/>
+                <w:webHidden/>
+                <w:color w:val="548DD4" w:themeColor="text2" w:themeTint="99"/>
+                <w:sz w:val="36"/>
+                <w:szCs w:val="36"/>
+              </w:rPr>
+              <w:tab/>
+            </w:r>
+            <w:r>
+              <w:rPr>
+                <w:noProof/>
+                <w:webHidden/>
+                <w:color w:val="548DD4" w:themeColor="text2" w:themeTint="99"/>
+                <w:sz w:val="36"/>
+                <w:szCs w:val="36"/>
+              </w:rPr>
+              <w:fldChar w:fldCharType="begin"/>
+            </w:r>
+            <w:r>
+              <w:rPr>
+                <w:noProof/>
+                <w:webHidden/>
+                <w:color w:val="548DD4" w:themeColor="text2" w:themeTint="99"/>
+                <w:sz w:val="36"/>
+                <w:szCs w:val="36"/>
+              </w:rPr>
+              <w:instrText xml:space="preserve"> PAGEREF _Toc454745118 \h </w:instrText>
+            </w:r>
+            <w:r>
+              <w:rPr>
+                <w:noProof/>
+                <w:webHidden/>
+                <w:color w:val="548DD4" w:themeColor="text2" w:themeTint="99"/>
+                <w:sz w:val="36"/>
+                <w:szCs w:val="36"/>
+              </w:rPr>
+            </w:r>
+            <w:r>
+              <w:rPr>
+                <w:noProof/>
+                <w:webHidden/>
+                <w:color w:val="548DD4" w:themeColor="text2" w:themeTint="99"/>
+                <w:sz w:val="36"/>
+                <w:szCs w:val="36"/>
+              </w:rPr>
+              <w:fldChar w:fldCharType="separate"/>
+            </w:r>
+            <w:r>
+              <w:rPr>
+                <w:noProof/>
+                <w:webHidden/>
+                <w:color w:val="548DD4" w:themeColor="text2" w:themeTint="99"/>
+                <w:sz w:val="36"/>
+                <w:szCs w:val="36"/>
+              </w:rPr>
+              <w:t>10</w:t>
+            </w:r>
+            <w:r>
+              <w:rPr>
+                <w:noProof/>
+                <w:webHidden/>
+                <w:color w:val="548DD4" w:themeColor="text2" w:themeTint="99"/>
+                <w:sz w:val="36"/>
+                <w:szCs w:val="36"/>
+              </w:rPr>
+              <w:fldChar w:fldCharType="end"/>
+            </w:r>
+          </w:hyperlink>
+        </w:p>
+        <w:p>
+          <w:pPr>
+            <w:pStyle w:val="TDC2"/>
+            <w:tabs>
+              <w:tab w:val="right" w:leader="underscore" w:pos="8494"/>
+            </w:tabs>
+            <w:rPr>
+              <w:rFonts w:eastAsiaTheme="minorEastAsia" w:cstheme="minorBidi"/>
+              <w:b w:val="0"/>
+              <w:bCs w:val="0"/>
+              <w:noProof/>
+              <w:color w:val="548DD4" w:themeColor="text2" w:themeTint="99"/>
+              <w:sz w:val="36"/>
+              <w:szCs w:val="36"/>
+              <w:lang w:eastAsia="es-ES"/>
+            </w:rPr>
+          </w:pPr>
+          <w:hyperlink w:anchor="_Toc454745119" w:history="1">
+            <w:r>
+              <w:rPr>
+                <w:rStyle w:val="Hipervnculo"/>
+                <w:noProof/>
+                <w:color w:val="548DD4" w:themeColor="text2" w:themeTint="99"/>
+                <w:sz w:val="36"/>
+                <w:szCs w:val="36"/>
+              </w:rPr>
               <w:t>Anotaciones</w:t>
             </w:r>
             <w:r>
@@ -1348,7 +1356,7 @@
                 <w:sz w:val="36"/>
                 <w:szCs w:val="36"/>
               </w:rPr>
-              <w:instrText xml:space="preserve"> PAGEREF _Toc454743022 \h </w:instrText>
+              <w:instrText xml:space="preserve"> PAGEREF _Toc454745119 \h </w:instrText>
             </w:r>
             <w:r>
               <w:rPr>
@@ -1446,46 +1454,37 @@
     </w:p>
     <w:p/>
     <w:p/>
-    <w:p/>
-    <w:p/>
-    <w:p/>
-    <w:p/>
-    <w:p/>
-    <w:p/>
-    <w:p/>
-    <w:p/>
-    <w:p/>
-    <w:p/>
     <w:p>
       <w:pPr>
         <w:pStyle w:val="Ttulo1"/>
       </w:pPr>
-      <w:bookmarkStart w:id="10" w:name="_Toc454742968"/>
-      <w:bookmarkStart w:id="11" w:name="_Toc454743013"/>
-      <w:r>
+      <w:bookmarkStart w:id="12" w:name="_Toc454742968"/>
+      <w:bookmarkStart w:id="13" w:name="_Toc454745110"/>
+      <w:r>
+        <w:lastRenderedPageBreak/>
         <w:t>Introducción:</w:t>
-      </w:r>
-      <w:bookmarkEnd w:id="10"/>
-      <w:bookmarkEnd w:id="11"/>
-    </w:p>
-    <w:p>
-      <w:pPr>
-        <w:rPr>
-          <w:rFonts w:asciiTheme="minorHAnsi" w:hAnsiTheme="minorHAnsi"/>
-        </w:rPr>
-      </w:pPr>
-    </w:p>
-    <w:p>
-      <w:pPr>
-        <w:pStyle w:val="Ttulo2"/>
-      </w:pPr>
-      <w:bookmarkStart w:id="12" w:name="_Toc454742969"/>
-      <w:bookmarkStart w:id="13" w:name="_Toc454743014"/>
-      <w:r>
-        <w:t>Concepto</w:t>
       </w:r>
       <w:bookmarkEnd w:id="12"/>
       <w:bookmarkEnd w:id="13"/>
+    </w:p>
+    <w:p>
+      <w:pPr>
+        <w:rPr>
+          <w:rFonts w:asciiTheme="minorHAnsi" w:hAnsiTheme="minorHAnsi"/>
+        </w:rPr>
+      </w:pPr>
+    </w:p>
+    <w:p>
+      <w:pPr>
+        <w:pStyle w:val="Ttulo2"/>
+      </w:pPr>
+      <w:bookmarkStart w:id="14" w:name="_Toc454742969"/>
+      <w:bookmarkStart w:id="15" w:name="_Toc454745111"/>
+      <w:r>
+        <w:t>Concepto</w:t>
+      </w:r>
+      <w:bookmarkEnd w:id="14"/>
+      <w:bookmarkEnd w:id="15"/>
     </w:p>
     <w:p>
       <w:pPr>
@@ -1693,8 +1692,8 @@
         </w:rPr>
         <w:t>la posibilidad de publicar comentarios sobre el vendedor</w:t>
       </w:r>
-      <w:bookmarkStart w:id="14" w:name="_GoBack"/>
-      <w:bookmarkEnd w:id="14"/>
+      <w:bookmarkStart w:id="16" w:name="_GoBack"/>
+      <w:bookmarkEnd w:id="16"/>
       <w:r>
         <w:rPr>
           <w:rFonts w:asciiTheme="minorHAnsi" w:hAnsiTheme="minorHAnsi"/>
@@ -1718,13 +1717,13 @@
       <w:pPr>
         <w:pStyle w:val="Ttulo2"/>
       </w:pPr>
-      <w:bookmarkStart w:id="15" w:name="_Toc454742970"/>
-      <w:bookmarkStart w:id="16" w:name="_Toc454743015"/>
+      <w:bookmarkStart w:id="17" w:name="_Toc454742970"/>
+      <w:bookmarkStart w:id="18" w:name="_Toc454745112"/>
       <w:r>
         <w:t>Perfiles de usuario</w:t>
       </w:r>
-      <w:bookmarkEnd w:id="15"/>
-      <w:bookmarkEnd w:id="16"/>
+      <w:bookmarkEnd w:id="17"/>
+      <w:bookmarkEnd w:id="18"/>
     </w:p>
     <w:p>
       <w:pPr>
@@ -1741,6 +1740,11 @@
     </w:p>
     <w:p>
       <w:pPr>
+        <w:pStyle w:val="Prrafodelista"/>
+        <w:numPr>
+          <w:ilvl w:val="0"/>
+          <w:numId w:val="14"/>
+        </w:numPr>
         <w:jc w:val="both"/>
         <w:rPr>
           <w:rFonts w:asciiTheme="minorHAnsi" w:hAnsiTheme="minorHAnsi"/>
@@ -1751,23 +1755,28 @@
       <w:r>
         <w:rPr>
           <w:rFonts w:asciiTheme="minorHAnsi" w:hAnsiTheme="minorHAnsi"/>
-          <w:b/>
-          <w:sz w:val="28"/>
-          <w:szCs w:val="28"/>
-        </w:rPr>
-        <w:t>Usuarios registrados:</w:t>
-      </w:r>
-      <w:r>
-        <w:rPr>
-          <w:rFonts w:asciiTheme="minorHAnsi" w:hAnsiTheme="minorHAnsi"/>
-          <w:sz w:val="28"/>
-          <w:szCs w:val="28"/>
-        </w:rPr>
-        <w:t xml:space="preserve"> Usuarios con capacidad, de participar en las pujas, calificar subastadores y productos.</w:t>
-      </w:r>
-    </w:p>
-    <w:p>
-      <w:pPr>
+          <w:sz w:val="28"/>
+          <w:szCs w:val="28"/>
+          <w:u w:val="single"/>
+        </w:rPr>
+        <w:t>Usuarios registrados</w:t>
+      </w:r>
+      <w:r>
+        <w:rPr>
+          <w:rFonts w:asciiTheme="minorHAnsi" w:hAnsiTheme="minorHAnsi"/>
+          <w:sz w:val="28"/>
+          <w:szCs w:val="28"/>
+        </w:rPr>
+        <w:t>: Usuarios con capacidad, de participar en las pujas, calificar subastadores y productos.</w:t>
+      </w:r>
+    </w:p>
+    <w:p>
+      <w:pPr>
+        <w:pStyle w:val="Prrafodelista"/>
+        <w:numPr>
+          <w:ilvl w:val="0"/>
+          <w:numId w:val="14"/>
+        </w:numPr>
         <w:jc w:val="both"/>
         <w:rPr>
           <w:rFonts w:asciiTheme="minorHAnsi" w:hAnsiTheme="minorHAnsi"/>
@@ -1778,19 +1787,19 @@
       <w:r>
         <w:rPr>
           <w:rFonts w:asciiTheme="minorHAnsi" w:hAnsiTheme="minorHAnsi"/>
-          <w:b/>
-          <w:sz w:val="28"/>
-          <w:szCs w:val="28"/>
-        </w:rPr>
-        <w:t>Visitantes:</w:t>
-      </w:r>
-      <w:r>
-        <w:rPr>
-          <w:rFonts w:asciiTheme="minorHAnsi" w:hAnsiTheme="minorHAnsi"/>
-          <w:sz w:val="28"/>
-          <w:szCs w:val="28"/>
-        </w:rPr>
-        <w:t xml:space="preserve"> Capacidad de ver subastas, pujas, calificaciones y comentarios de subastadores, pero sin participar en ellas.</w:t>
+          <w:sz w:val="28"/>
+          <w:szCs w:val="28"/>
+          <w:u w:val="single"/>
+        </w:rPr>
+        <w:t>Visitantes</w:t>
+      </w:r>
+      <w:r>
+        <w:rPr>
+          <w:rFonts w:asciiTheme="minorHAnsi" w:hAnsiTheme="minorHAnsi"/>
+          <w:sz w:val="28"/>
+          <w:szCs w:val="28"/>
+        </w:rPr>
+        <w:t>: Capacidad de ver subastas, pujas, calificaciones y comentarios de subastadores, pero sin participar en ellas.</w:t>
       </w:r>
     </w:p>
     <w:p>
@@ -1816,14 +1825,14 @@
       <w:pPr>
         <w:pStyle w:val="Ttulo1"/>
       </w:pPr>
-      <w:bookmarkStart w:id="17" w:name="_Toc454742971"/>
-      <w:bookmarkStart w:id="18" w:name="_Toc454743016"/>
+      <w:bookmarkStart w:id="19" w:name="_Toc454742971"/>
+      <w:bookmarkStart w:id="20" w:name="_Toc454745113"/>
       <w:r>
         <w:lastRenderedPageBreak/>
         <w:t>Descripción detallada de la aplicación:</w:t>
       </w:r>
-      <w:bookmarkEnd w:id="17"/>
-      <w:bookmarkEnd w:id="18"/>
+      <w:bookmarkEnd w:id="19"/>
+      <w:bookmarkEnd w:id="20"/>
     </w:p>
     <w:p>
       <w:pPr>
@@ -1836,9 +1845,9 @@
           <w:u w:val="none"/>
         </w:rPr>
       </w:pPr>
-      <w:bookmarkStart w:id="19" w:name="_Toc454740370"/>
-      <w:bookmarkStart w:id="20" w:name="_Toc454742972"/>
-      <w:bookmarkStart w:id="21" w:name="_Toc454743017"/>
+      <w:bookmarkStart w:id="21" w:name="_Toc454740370"/>
+      <w:bookmarkStart w:id="22" w:name="_Toc454742972"/>
+      <w:bookmarkStart w:id="23" w:name="_Toc454745114"/>
       <w:r>
         <w:rPr>
           <w:b w:val="0"/>
@@ -1875,9 +1884,9 @@
         </w:rPr>
         <w:t>.</w:t>
       </w:r>
-      <w:bookmarkEnd w:id="19"/>
-      <w:bookmarkEnd w:id="20"/>
       <w:bookmarkEnd w:id="21"/>
+      <w:bookmarkEnd w:id="22"/>
+      <w:bookmarkEnd w:id="23"/>
     </w:p>
     <w:p/>
     <w:p>
@@ -2490,6 +2499,10 @@
         <w:ind w:left="-1588"/>
       </w:pPr>
       <w:r>
+        <w:rPr>
+          <w:noProof/>
+          <w:lang w:eastAsia="es-ES"/>
+        </w:rPr>
         <w:drawing>
           <wp:inline distT="0" distB="0" distL="0" distR="0">
             <wp:extent cx="6953250" cy="3587189"/>
@@ -2762,93 +2775,93 @@
       <w:pPr>
         <w:pStyle w:val="Ttulo1"/>
       </w:pPr>
-      <w:bookmarkStart w:id="22" w:name="_Toc454742973"/>
-      <w:bookmarkStart w:id="23" w:name="_Toc454743018"/>
+      <w:bookmarkStart w:id="24" w:name="_Toc454742973"/>
+      <w:bookmarkStart w:id="25" w:name="_Toc454745115"/>
       <w:r>
         <w:lastRenderedPageBreak/>
         <w:t>Arquitectura de la aplicación:</w:t>
       </w:r>
-      <w:bookmarkEnd w:id="22"/>
-      <w:bookmarkEnd w:id="23"/>
-    </w:p>
-    <w:p>
-      <w:pPr>
-        <w:rPr>
-          <w:rFonts w:asciiTheme="minorHAnsi" w:hAnsiTheme="minorHAnsi"/>
-        </w:rPr>
-      </w:pPr>
-    </w:p>
-    <w:p>
-      <w:pPr>
-        <w:jc w:val="both"/>
-        <w:rPr>
-          <w:rFonts w:asciiTheme="minorHAnsi" w:hAnsiTheme="minorHAnsi"/>
-          <w:sz w:val="28"/>
-          <w:szCs w:val="28"/>
-        </w:rPr>
-      </w:pPr>
-      <w:r>
-        <w:rPr>
-          <w:rFonts w:asciiTheme="minorHAnsi" w:hAnsiTheme="minorHAnsi"/>
-          <w:sz w:val="28"/>
-          <w:szCs w:val="28"/>
-        </w:rPr>
-        <w:t>En este apartado</w:t>
-      </w:r>
-      <w:r>
-        <w:rPr>
-          <w:rFonts w:asciiTheme="minorHAnsi" w:hAnsiTheme="minorHAnsi"/>
-          <w:sz w:val="28"/>
-          <w:szCs w:val="28"/>
-        </w:rPr>
-        <w:t xml:space="preserve"> se da</w:t>
-      </w:r>
-      <w:r>
-        <w:rPr>
-          <w:rFonts w:asciiTheme="minorHAnsi" w:hAnsiTheme="minorHAnsi"/>
-          <w:sz w:val="28"/>
-          <w:szCs w:val="28"/>
-        </w:rPr>
-        <w:t xml:space="preserve"> una pequeña descripción tanto del diseño de la aplicación como del diseño de la base de datos</w:t>
-      </w:r>
-      <w:r>
-        <w:rPr>
-          <w:rFonts w:asciiTheme="minorHAnsi" w:hAnsiTheme="minorHAnsi"/>
-          <w:sz w:val="28"/>
-          <w:szCs w:val="28"/>
-        </w:rPr>
-        <w:t xml:space="preserve"> establecida</w:t>
-      </w:r>
-      <w:r>
-        <w:rPr>
-          <w:rFonts w:asciiTheme="minorHAnsi" w:hAnsiTheme="minorHAnsi"/>
-          <w:sz w:val="28"/>
-          <w:szCs w:val="28"/>
-        </w:rPr>
-        <w:t>.</w:t>
-      </w:r>
-    </w:p>
-    <w:p>
-      <w:pPr>
-        <w:jc w:val="both"/>
-        <w:rPr>
-          <w:rFonts w:asciiTheme="minorHAnsi" w:hAnsiTheme="minorHAnsi"/>
-          <w:sz w:val="28"/>
-          <w:szCs w:val="28"/>
-        </w:rPr>
-      </w:pPr>
-    </w:p>
-    <w:p>
-      <w:pPr>
-        <w:pStyle w:val="Ttulo2"/>
-      </w:pPr>
-      <w:bookmarkStart w:id="24" w:name="_Toc454742974"/>
-      <w:bookmarkStart w:id="25" w:name="_Toc454743019"/>
-      <w:r>
-        <w:t>Diseño de la aplicación</w:t>
-      </w:r>
       <w:bookmarkEnd w:id="24"/>
       <w:bookmarkEnd w:id="25"/>
+    </w:p>
+    <w:p>
+      <w:pPr>
+        <w:rPr>
+          <w:rFonts w:asciiTheme="minorHAnsi" w:hAnsiTheme="minorHAnsi"/>
+        </w:rPr>
+      </w:pPr>
+    </w:p>
+    <w:p>
+      <w:pPr>
+        <w:jc w:val="both"/>
+        <w:rPr>
+          <w:rFonts w:asciiTheme="minorHAnsi" w:hAnsiTheme="minorHAnsi"/>
+          <w:sz w:val="28"/>
+          <w:szCs w:val="28"/>
+        </w:rPr>
+      </w:pPr>
+      <w:r>
+        <w:rPr>
+          <w:rFonts w:asciiTheme="minorHAnsi" w:hAnsiTheme="minorHAnsi"/>
+          <w:sz w:val="28"/>
+          <w:szCs w:val="28"/>
+        </w:rPr>
+        <w:t>En este apartado</w:t>
+      </w:r>
+      <w:r>
+        <w:rPr>
+          <w:rFonts w:asciiTheme="minorHAnsi" w:hAnsiTheme="minorHAnsi"/>
+          <w:sz w:val="28"/>
+          <w:szCs w:val="28"/>
+        </w:rPr>
+        <w:t xml:space="preserve"> se da</w:t>
+      </w:r>
+      <w:r>
+        <w:rPr>
+          <w:rFonts w:asciiTheme="minorHAnsi" w:hAnsiTheme="minorHAnsi"/>
+          <w:sz w:val="28"/>
+          <w:szCs w:val="28"/>
+        </w:rPr>
+        <w:t xml:space="preserve"> una pequeña descripción tanto del diseño de la aplicación como del diseño de la base de datos</w:t>
+      </w:r>
+      <w:r>
+        <w:rPr>
+          <w:rFonts w:asciiTheme="minorHAnsi" w:hAnsiTheme="minorHAnsi"/>
+          <w:sz w:val="28"/>
+          <w:szCs w:val="28"/>
+        </w:rPr>
+        <w:t xml:space="preserve"> establecida</w:t>
+      </w:r>
+      <w:r>
+        <w:rPr>
+          <w:rFonts w:asciiTheme="minorHAnsi" w:hAnsiTheme="minorHAnsi"/>
+          <w:sz w:val="28"/>
+          <w:szCs w:val="28"/>
+        </w:rPr>
+        <w:t>.</w:t>
+      </w:r>
+    </w:p>
+    <w:p>
+      <w:pPr>
+        <w:jc w:val="both"/>
+        <w:rPr>
+          <w:rFonts w:asciiTheme="minorHAnsi" w:hAnsiTheme="minorHAnsi"/>
+          <w:sz w:val="28"/>
+          <w:szCs w:val="28"/>
+        </w:rPr>
+      </w:pPr>
+    </w:p>
+    <w:p>
+      <w:pPr>
+        <w:pStyle w:val="Ttulo2"/>
+      </w:pPr>
+      <w:bookmarkStart w:id="26" w:name="_Toc454742974"/>
+      <w:bookmarkStart w:id="27" w:name="_Toc454745116"/>
+      <w:r>
+        <w:t>Diseño de la aplicación</w:t>
+      </w:r>
+      <w:bookmarkEnd w:id="26"/>
+      <w:bookmarkEnd w:id="27"/>
     </w:p>
     <w:p>
       <w:pPr>
@@ -3324,8 +3337,8 @@
       <w:pPr>
         <w:pStyle w:val="Ttulo2"/>
       </w:pPr>
-      <w:bookmarkStart w:id="26" w:name="_Toc454742975"/>
-      <w:bookmarkStart w:id="27" w:name="_Toc454743020"/>
+      <w:bookmarkStart w:id="28" w:name="_Toc454742975"/>
+      <w:bookmarkStart w:id="29" w:name="_Toc454745117"/>
       <w:r>
         <w:lastRenderedPageBreak/>
         <w:t>Diseño</w:t>
@@ -3333,8 +3346,8 @@
       <w:r>
         <w:t xml:space="preserve"> de la base de datos</w:t>
       </w:r>
-      <w:bookmarkEnd w:id="26"/>
-      <w:bookmarkEnd w:id="27"/>
+      <w:bookmarkEnd w:id="28"/>
+      <w:bookmarkEnd w:id="29"/>
     </w:p>
     <w:p>
       <w:pPr>
@@ -3359,19 +3372,28 @@
           <w:sz w:val="28"/>
           <w:szCs w:val="28"/>
         </w:rPr>
-        <w:t>Hemos usado este diseño de B</w:t>
-      </w:r>
-      <w:r>
-        <w:rPr>
-          <w:rFonts w:asciiTheme="minorHAnsi" w:hAnsiTheme="minorHAnsi"/>
-          <w:sz w:val="28"/>
-          <w:szCs w:val="28"/>
-        </w:rPr>
-        <w:t>D porque</w:t>
-      </w:r>
-    </w:p>
-    <w:p>
-      <w:pPr>
+        <w:t xml:space="preserve">Hemos usado este diseño </w:t>
+      </w:r>
+      <w:r>
+        <w:rPr>
+          <w:rFonts w:asciiTheme="minorHAnsi" w:hAnsiTheme="minorHAnsi"/>
+          <w:sz w:val="28"/>
+          <w:szCs w:val="28"/>
+        </w:rPr>
+        <w:t>porque</w:t>
+      </w:r>
+      <w:r>
+        <w:rPr>
+          <w:rFonts w:asciiTheme="minorHAnsi" w:hAnsiTheme="minorHAnsi"/>
+          <w:sz w:val="28"/>
+          <w:szCs w:val="28"/>
+        </w:rPr>
+        <w:t xml:space="preserve"> las BD relacionales son las que conocemos y porque es el más lógico y sencillo, esto no ha impedido que  hayamos tenido que modificar la estructura de la BD o algún campo de alguna tabla a medida que se iba desarrollando el proyecto.</w:t>
+      </w:r>
+    </w:p>
+    <w:p>
+      <w:pPr>
+        <w:ind w:left="-1588"/>
         <w:jc w:val="both"/>
         <w:rPr>
           <w:rFonts w:asciiTheme="minorHAnsi" w:hAnsiTheme="minorHAnsi"/>
@@ -3382,102 +3404,8 @@
     </w:p>
     <w:p>
       <w:pPr>
+        <w:ind w:left="-1588"/>
         <w:jc w:val="both"/>
-        <w:rPr>
-          <w:rFonts w:asciiTheme="minorHAnsi" w:hAnsiTheme="minorHAnsi"/>
-          <w:sz w:val="28"/>
-          <w:szCs w:val="28"/>
-        </w:rPr>
-      </w:pPr>
-    </w:p>
-    <w:p>
-      <w:pPr>
-        <w:jc w:val="both"/>
-        <w:rPr>
-          <w:rFonts w:asciiTheme="minorHAnsi" w:hAnsiTheme="minorHAnsi"/>
-          <w:sz w:val="28"/>
-          <w:szCs w:val="28"/>
-        </w:rPr>
-      </w:pPr>
-    </w:p>
-    <w:p>
-      <w:pPr>
-        <w:jc w:val="both"/>
-        <w:rPr>
-          <w:rFonts w:asciiTheme="minorHAnsi" w:hAnsiTheme="minorHAnsi"/>
-          <w:sz w:val="28"/>
-          <w:szCs w:val="28"/>
-        </w:rPr>
-      </w:pPr>
-    </w:p>
-    <w:p>
-      <w:pPr>
-        <w:jc w:val="both"/>
-        <w:rPr>
-          <w:rFonts w:asciiTheme="minorHAnsi" w:hAnsiTheme="minorHAnsi"/>
-          <w:sz w:val="28"/>
-          <w:szCs w:val="28"/>
-        </w:rPr>
-      </w:pPr>
-    </w:p>
-    <w:p>
-      <w:pPr>
-        <w:jc w:val="both"/>
-        <w:rPr>
-          <w:rFonts w:asciiTheme="minorHAnsi" w:hAnsiTheme="minorHAnsi"/>
-          <w:sz w:val="28"/>
-          <w:szCs w:val="28"/>
-        </w:rPr>
-      </w:pPr>
-    </w:p>
-    <w:p>
-      <w:pPr>
-        <w:jc w:val="both"/>
-        <w:rPr>
-          <w:rFonts w:asciiTheme="minorHAnsi" w:hAnsiTheme="minorHAnsi"/>
-          <w:sz w:val="28"/>
-          <w:szCs w:val="28"/>
-        </w:rPr>
-      </w:pPr>
-    </w:p>
-    <w:p>
-      <w:pPr>
-        <w:jc w:val="both"/>
-        <w:rPr>
-          <w:rFonts w:asciiTheme="minorHAnsi" w:hAnsiTheme="minorHAnsi"/>
-          <w:sz w:val="28"/>
-          <w:szCs w:val="28"/>
-        </w:rPr>
-      </w:pPr>
-    </w:p>
-    <w:p>
-      <w:pPr>
-        <w:pStyle w:val="Prrafodelista"/>
-        <w:jc w:val="both"/>
-        <w:rPr>
-          <w:rFonts w:asciiTheme="minorHAnsi" w:hAnsiTheme="minorHAnsi"/>
-          <w:sz w:val="28"/>
-          <w:szCs w:val="28"/>
-        </w:rPr>
-      </w:pPr>
-    </w:p>
-    <w:p>
-      <w:pPr>
-        <w:widowControl/>
-        <w:spacing w:after="200" w:line="276" w:lineRule="auto"/>
-        <w:ind w:left="-1588"/>
-        <w:rPr>
-          <w:rFonts w:asciiTheme="minorHAnsi" w:hAnsiTheme="minorHAnsi"/>
-          <w:sz w:val="28"/>
-          <w:szCs w:val="28"/>
-        </w:rPr>
-      </w:pPr>
-    </w:p>
-    <w:p>
-      <w:pPr>
-        <w:widowControl/>
-        <w:spacing w:after="200" w:line="276" w:lineRule="auto"/>
-        <w:ind w:left="-1588"/>
         <w:rPr>
           <w:rFonts w:asciiTheme="minorHAnsi" w:hAnsiTheme="minorHAnsi"/>
           <w:sz w:val="28"/>
@@ -3494,9 +3422,9 @@
         </w:rPr>
         <w:drawing>
           <wp:inline distT="0" distB="0" distL="0" distR="0">
-            <wp:extent cx="7472880" cy="4000500"/>
-            <wp:effectExtent l="19050" t="0" r="0" b="0"/>
-            <wp:docPr id="9" name="Imagen 1" descr="C:\Users\usuario\Downloads\Memoria\DiagramaBD.jpg"/>
+            <wp:extent cx="7439025" cy="3982377"/>
+            <wp:effectExtent l="19050" t="0" r="9525" b="0"/>
+            <wp:docPr id="24" name="Imagen 1" descr="C:\Users\usuario\Downloads\Memoria\DiagramaBD.jpg"/>
             <wp:cNvGraphicFramePr>
               <a:graphicFrameLocks xmlns:a="http://schemas.openxmlformats.org/drawingml/2006/main" noChangeAspect="1"/>
             </wp:cNvGraphicFramePr>
@@ -3519,7 +3447,7 @@
                   <pic:spPr bwMode="auto">
                     <a:xfrm>
                       <a:off x="0" y="0"/>
-                      <a:ext cx="7475216" cy="4001751"/>
+                      <a:ext cx="7451294" cy="3988945"/>
                     </a:xfrm>
                     <a:prstGeom prst="rect">
                       <a:avLst/>
@@ -3541,6 +3469,29 @@
     </w:p>
     <w:p>
       <w:pPr>
+        <w:ind w:left="-1588"/>
+        <w:jc w:val="both"/>
+        <w:rPr>
+          <w:rFonts w:asciiTheme="minorHAnsi" w:hAnsiTheme="minorHAnsi"/>
+          <w:sz w:val="28"/>
+          <w:szCs w:val="28"/>
+        </w:rPr>
+      </w:pPr>
+    </w:p>
+    <w:p>
+      <w:pPr>
+        <w:widowControl/>
+        <w:spacing w:after="200" w:line="276" w:lineRule="auto"/>
+        <w:ind w:left="-1588"/>
+        <w:rPr>
+          <w:rFonts w:asciiTheme="minorHAnsi" w:hAnsiTheme="minorHAnsi"/>
+          <w:sz w:val="28"/>
+          <w:szCs w:val="28"/>
+        </w:rPr>
+      </w:pPr>
+    </w:p>
+    <w:p>
+      <w:pPr>
         <w:widowControl/>
         <w:spacing w:after="200" w:line="276" w:lineRule="auto"/>
         <w:ind w:left="-1588"/>
@@ -3727,16 +3678,36 @@
     </w:p>
     <w:p>
       <w:pPr>
+        <w:jc w:val="both"/>
+        <w:rPr>
+          <w:rFonts w:asciiTheme="minorHAnsi" w:hAnsiTheme="minorHAnsi"/>
+          <w:sz w:val="28"/>
+          <w:szCs w:val="28"/>
+        </w:rPr>
+      </w:pPr>
+    </w:p>
+    <w:p>
+      <w:pPr>
+        <w:jc w:val="both"/>
+        <w:rPr>
+          <w:rFonts w:asciiTheme="minorHAnsi" w:hAnsiTheme="minorHAnsi"/>
+          <w:sz w:val="28"/>
+          <w:szCs w:val="28"/>
+        </w:rPr>
+      </w:pPr>
+    </w:p>
+    <w:p>
+      <w:pPr>
         <w:pStyle w:val="Ttulo1"/>
       </w:pPr>
-      <w:bookmarkStart w:id="28" w:name="_Toc454742976"/>
-      <w:bookmarkStart w:id="29" w:name="_Toc454743021"/>
+      <w:bookmarkStart w:id="30" w:name="_Toc454742976"/>
+      <w:bookmarkStart w:id="31" w:name="_Toc454745118"/>
       <w:r>
         <w:lastRenderedPageBreak/>
         <w:t>Instrucciones de instalación:</w:t>
       </w:r>
-      <w:bookmarkEnd w:id="28"/>
-      <w:bookmarkEnd w:id="29"/>
+      <w:bookmarkEnd w:id="30"/>
+      <w:bookmarkEnd w:id="31"/>
     </w:p>
     <w:p>
       <w:pPr>
@@ -3914,8 +3885,8 @@
           <w:szCs w:val="36"/>
         </w:rPr>
       </w:pPr>
-      <w:bookmarkStart w:id="30" w:name="_Toc454742977"/>
-      <w:bookmarkStart w:id="31" w:name="_Toc454743022"/>
+      <w:bookmarkStart w:id="32" w:name="_Toc454742977"/>
+      <w:bookmarkStart w:id="33" w:name="_Toc454745119"/>
       <w:r>
         <w:rPr>
           <w:szCs w:val="36"/>
@@ -3925,8 +3896,8 @@
       <w:r>
         <w:t>notaciones</w:t>
       </w:r>
-      <w:bookmarkEnd w:id="30"/>
-      <w:bookmarkEnd w:id="31"/>
+      <w:bookmarkEnd w:id="32"/>
+      <w:bookmarkEnd w:id="33"/>
     </w:p>
     <w:p>
       <w:pPr>
@@ -4013,6 +3984,216 @@
       <w:pPr>
         <w:widowControl/>
         <w:spacing w:after="200" w:line="276" w:lineRule="auto"/>
+      </w:pPr>
+    </w:p>
+    <w:p/>
+    <w:p>
+      <w:pPr>
+        <w:widowControl/>
+        <w:spacing w:after="200" w:line="276" w:lineRule="auto"/>
+      </w:pPr>
+      <w:r>
+        <w:br w:type="page"/>
+      </w:r>
+    </w:p>
+    <w:p>
+      <w:pPr>
+        <w:autoSpaceDE w:val="0"/>
+        <w:autoSpaceDN w:val="0"/>
+        <w:adjustRightInd w:val="0"/>
+        <w:rPr>
+          <w:rFonts w:ascii="Calibri,Italic" w:hAnsi="Calibri,Italic" w:cs="Calibri,Italic"/>
+          <w:i/>
+          <w:iCs/>
+          <w:sz w:val="24"/>
+          <w:szCs w:val="24"/>
+        </w:rPr>
+      </w:pPr>
+      <w:r>
+        <w:rPr>
+          <w:rFonts w:ascii="Calibri,Italic" w:hAnsi="Calibri,Italic" w:cs="Calibri,Italic"/>
+          <w:i/>
+          <w:iCs/>
+          <w:sz w:val="24"/>
+          <w:szCs w:val="24"/>
+        </w:rPr>
+        <w:lastRenderedPageBreak/>
+        <w:t>Proyecto para la asignatura de Aplicaciones Web del grupo de 3ºC  del grado de ingeniería informática integrado por Christian Suarez, David Labrador, Daniel Reyes, Iván Canas, David Zamora.</w:t>
+      </w:r>
+    </w:p>
+    <w:p>
+      <w:pPr>
+        <w:autoSpaceDE w:val="0"/>
+        <w:autoSpaceDN w:val="0"/>
+        <w:adjustRightInd w:val="0"/>
+        <w:rPr>
+          <w:rFonts w:ascii="Calibri,Italic" w:hAnsi="Calibri,Italic" w:cs="Calibri,Italic"/>
+          <w:i/>
+          <w:iCs/>
+          <w:sz w:val="24"/>
+          <w:szCs w:val="24"/>
+        </w:rPr>
+      </w:pPr>
+    </w:p>
+    <w:p>
+      <w:pPr>
+        <w:autoSpaceDE w:val="0"/>
+        <w:autoSpaceDN w:val="0"/>
+        <w:adjustRightInd w:val="0"/>
+        <w:rPr>
+          <w:rFonts w:ascii="Calibri,Italic" w:hAnsi="Calibri,Italic" w:cs="Calibri,Italic"/>
+          <w:i/>
+          <w:iCs/>
+          <w:sz w:val="24"/>
+          <w:szCs w:val="24"/>
+        </w:rPr>
+      </w:pPr>
+      <w:r>
+        <w:rPr>
+          <w:rFonts w:ascii="Calibri,Italic" w:hAnsi="Calibri,Italic" w:cs="Calibri,Italic"/>
+          <w:i/>
+          <w:iCs/>
+          <w:sz w:val="24"/>
+          <w:szCs w:val="24"/>
+        </w:rPr>
+        <w:tab/>
+      </w:r>
+      <w:r>
+        <w:rPr>
+          <w:rFonts w:ascii="Calibri,Italic" w:hAnsi="Calibri,Italic" w:cs="Calibri,Italic"/>
+          <w:i/>
+          <w:iCs/>
+          <w:sz w:val="24"/>
+          <w:szCs w:val="24"/>
+        </w:rPr>
+        <w:tab/>
+      </w:r>
+      <w:r>
+        <w:rPr>
+          <w:rFonts w:ascii="Calibri,Italic" w:hAnsi="Calibri,Italic" w:cs="Calibri,Italic"/>
+          <w:i/>
+          <w:iCs/>
+          <w:sz w:val="24"/>
+          <w:szCs w:val="24"/>
+        </w:rPr>
+        <w:tab/>
+      </w:r>
+      <w:r>
+        <w:rPr>
+          <w:rFonts w:ascii="Calibri,Italic" w:hAnsi="Calibri,Italic" w:cs="Calibri,Italic"/>
+          <w:i/>
+          <w:iCs/>
+          <w:sz w:val="24"/>
+          <w:szCs w:val="24"/>
+        </w:rPr>
+        <w:tab/>
+      </w:r>
+      <w:r>
+        <w:rPr>
+          <w:rFonts w:ascii="Calibri,Italic" w:hAnsi="Calibri,Italic" w:cs="Calibri,Italic"/>
+          <w:i/>
+          <w:iCs/>
+          <w:sz w:val="24"/>
+          <w:szCs w:val="24"/>
+        </w:rPr>
+        <w:tab/>
+      </w:r>
+      <w:r>
+        <w:rPr>
+          <w:rFonts w:ascii="Calibri,Italic" w:hAnsi="Calibri,Italic" w:cs="Calibri,Italic"/>
+          <w:i/>
+          <w:iCs/>
+          <w:sz w:val="24"/>
+          <w:szCs w:val="24"/>
+        </w:rPr>
+        <w:tab/>
+        <w:t>2016, Facultad de informática, UCM</w:t>
+      </w:r>
+    </w:p>
+    <w:p>
+      <w:pPr>
+        <w:autoSpaceDE w:val="0"/>
+        <w:autoSpaceDN w:val="0"/>
+        <w:adjustRightInd w:val="0"/>
+        <w:rPr>
+          <w:rFonts w:ascii="Calibri,Italic" w:hAnsi="Calibri,Italic" w:cs="Calibri,Italic"/>
+          <w:i/>
+          <w:iCs/>
+          <w:sz w:val="24"/>
+          <w:szCs w:val="24"/>
+        </w:rPr>
+      </w:pPr>
+      <w:r>
+        <w:rPr>
+          <w:rFonts w:ascii="Calibri,Italic" w:hAnsi="Calibri,Italic" w:cs="Calibri,Italic"/>
+          <w:i/>
+          <w:iCs/>
+          <w:sz w:val="24"/>
+          <w:szCs w:val="24"/>
+        </w:rPr>
+        <w:tab/>
+      </w:r>
+      <w:r>
+        <w:rPr>
+          <w:rFonts w:ascii="Calibri,Italic" w:hAnsi="Calibri,Italic" w:cs="Calibri,Italic"/>
+          <w:i/>
+          <w:iCs/>
+          <w:sz w:val="24"/>
+          <w:szCs w:val="24"/>
+        </w:rPr>
+        <w:tab/>
+      </w:r>
+      <w:r>
+        <w:rPr>
+          <w:rFonts w:ascii="Calibri,Italic" w:hAnsi="Calibri,Italic" w:cs="Calibri,Italic"/>
+          <w:i/>
+          <w:iCs/>
+          <w:sz w:val="24"/>
+          <w:szCs w:val="24"/>
+        </w:rPr>
+        <w:tab/>
+      </w:r>
+      <w:r>
+        <w:rPr>
+          <w:rFonts w:ascii="Calibri,Italic" w:hAnsi="Calibri,Italic" w:cs="Calibri,Italic"/>
+          <w:i/>
+          <w:iCs/>
+          <w:sz w:val="24"/>
+          <w:szCs w:val="24"/>
+        </w:rPr>
+        <w:tab/>
+      </w:r>
+      <w:r>
+        <w:rPr>
+          <w:rFonts w:ascii="Calibri,Italic" w:hAnsi="Calibri,Italic" w:cs="Calibri,Italic"/>
+          <w:i/>
+          <w:iCs/>
+          <w:sz w:val="24"/>
+          <w:szCs w:val="24"/>
+        </w:rPr>
+        <w:tab/>
+      </w:r>
+      <w:r>
+        <w:rPr>
+          <w:rFonts w:ascii="Calibri,Italic" w:hAnsi="Calibri,Italic" w:cs="Calibri,Italic"/>
+          <w:i/>
+          <w:iCs/>
+          <w:sz w:val="24"/>
+          <w:szCs w:val="24"/>
+        </w:rPr>
+        <w:tab/>
+        <w:t>Madrid</w:t>
+      </w:r>
+    </w:p>
+    <w:p>
+      <w:pPr>
+        <w:pStyle w:val="Standard"/>
+        <w:jc w:val="center"/>
+        <w:rPr>
+          <w:rFonts w:ascii="Times New Roman" w:hAnsi="Times New Roman" w:cs="Times New Roman"/>
+          <w:sz w:val="24"/>
+          <w:szCs w:val="24"/>
+        </w:rPr>
       </w:pPr>
     </w:p>
     <w:p/>
@@ -4090,7 +4271,7 @@
           <w:rFonts w:asciiTheme="majorHAnsi" w:hAnsiTheme="majorHAnsi"/>
           <w:noProof/>
         </w:rPr>
-        <w:t>2</w:t>
+        <w:t>11</w:t>
       </w:r>
     </w:fldSimple>
   </w:p>
@@ -5065,6 +5246,119 @@
     </w:lvl>
   </w:abstractNum>
   <w:abstractNum w:abstractNumId="9">
+    <w:nsid w:val="6CC80828"/>
+    <w:multiLevelType w:val="hybridMultilevel"/>
+    <w:tmpl w:val="5D0C2B38"/>
+    <w:lvl w:ilvl="0" w:tplc="0C0A0001">
+      <w:start w:val="1"/>
+      <w:numFmt w:val="bullet"/>
+      <w:lvlText w:val=""/>
+      <w:lvlJc w:val="left"/>
+      <w:pPr>
+        <w:ind w:left="720" w:hanging="360"/>
+      </w:pPr>
+      <w:rPr>
+        <w:rFonts w:ascii="Symbol" w:hAnsi="Symbol" w:hint="default"/>
+      </w:rPr>
+    </w:lvl>
+    <w:lvl w:ilvl="1" w:tplc="0C0A0003" w:tentative="1">
+      <w:start w:val="1"/>
+      <w:numFmt w:val="bullet"/>
+      <w:lvlText w:val="o"/>
+      <w:lvlJc w:val="left"/>
+      <w:pPr>
+        <w:ind w:left="1440" w:hanging="360"/>
+      </w:pPr>
+      <w:rPr>
+        <w:rFonts w:ascii="Courier New" w:hAnsi="Courier New" w:cs="Courier New" w:hint="default"/>
+      </w:rPr>
+    </w:lvl>
+    <w:lvl w:ilvl="2" w:tplc="0C0A0005" w:tentative="1">
+      <w:start w:val="1"/>
+      <w:numFmt w:val="bullet"/>
+      <w:lvlText w:val=""/>
+      <w:lvlJc w:val="left"/>
+      <w:pPr>
+        <w:ind w:left="2160" w:hanging="360"/>
+      </w:pPr>
+      <w:rPr>
+        <w:rFonts w:ascii="Wingdings" w:hAnsi="Wingdings" w:hint="default"/>
+      </w:rPr>
+    </w:lvl>
+    <w:lvl w:ilvl="3" w:tplc="0C0A0001" w:tentative="1">
+      <w:start w:val="1"/>
+      <w:numFmt w:val="bullet"/>
+      <w:lvlText w:val=""/>
+      <w:lvlJc w:val="left"/>
+      <w:pPr>
+        <w:ind w:left="2880" w:hanging="360"/>
+      </w:pPr>
+      <w:rPr>
+        <w:rFonts w:ascii="Symbol" w:hAnsi="Symbol" w:hint="default"/>
+      </w:rPr>
+    </w:lvl>
+    <w:lvl w:ilvl="4" w:tplc="0C0A0003" w:tentative="1">
+      <w:start w:val="1"/>
+      <w:numFmt w:val="bullet"/>
+      <w:lvlText w:val="o"/>
+      <w:lvlJc w:val="left"/>
+      <w:pPr>
+        <w:ind w:left="3600" w:hanging="360"/>
+      </w:pPr>
+      <w:rPr>
+        <w:rFonts w:ascii="Courier New" w:hAnsi="Courier New" w:cs="Courier New" w:hint="default"/>
+      </w:rPr>
+    </w:lvl>
+    <w:lvl w:ilvl="5" w:tplc="0C0A0005" w:tentative="1">
+      <w:start w:val="1"/>
+      <w:numFmt w:val="bullet"/>
+      <w:lvlText w:val=""/>
+      <w:lvlJc w:val="left"/>
+      <w:pPr>
+        <w:ind w:left="4320" w:hanging="360"/>
+      </w:pPr>
+      <w:rPr>
+        <w:rFonts w:ascii="Wingdings" w:hAnsi="Wingdings" w:hint="default"/>
+      </w:rPr>
+    </w:lvl>
+    <w:lvl w:ilvl="6" w:tplc="0C0A0001" w:tentative="1">
+      <w:start w:val="1"/>
+      <w:numFmt w:val="bullet"/>
+      <w:lvlText w:val=""/>
+      <w:lvlJc w:val="left"/>
+      <w:pPr>
+        <w:ind w:left="5040" w:hanging="360"/>
+      </w:pPr>
+      <w:rPr>
+        <w:rFonts w:ascii="Symbol" w:hAnsi="Symbol" w:hint="default"/>
+      </w:rPr>
+    </w:lvl>
+    <w:lvl w:ilvl="7" w:tplc="0C0A0003" w:tentative="1">
+      <w:start w:val="1"/>
+      <w:numFmt w:val="bullet"/>
+      <w:lvlText w:val="o"/>
+      <w:lvlJc w:val="left"/>
+      <w:pPr>
+        <w:ind w:left="5760" w:hanging="360"/>
+      </w:pPr>
+      <w:rPr>
+        <w:rFonts w:ascii="Courier New" w:hAnsi="Courier New" w:cs="Courier New" w:hint="default"/>
+      </w:rPr>
+    </w:lvl>
+    <w:lvl w:ilvl="8" w:tplc="0C0A0005" w:tentative="1">
+      <w:start w:val="1"/>
+      <w:numFmt w:val="bullet"/>
+      <w:lvlText w:val=""/>
+      <w:lvlJc w:val="left"/>
+      <w:pPr>
+        <w:ind w:left="6480" w:hanging="360"/>
+      </w:pPr>
+      <w:rPr>
+        <w:rFonts w:ascii="Wingdings" w:hAnsi="Wingdings" w:hint="default"/>
+      </w:rPr>
+    </w:lvl>
+  </w:abstractNum>
+  <w:abstractNum w:abstractNumId="10">
     <w:nsid w:val="6D407819"/>
     <w:multiLevelType w:val="hybridMultilevel"/>
     <w:tmpl w:val="5E0A2B12"/>
@@ -5150,7 +5444,7 @@
       </w:pPr>
     </w:lvl>
   </w:abstractNum>
-  <w:abstractNum w:abstractNumId="10">
+  <w:abstractNum w:abstractNumId="11">
     <w:nsid w:val="707E691A"/>
     <w:multiLevelType w:val="hybridMultilevel"/>
     <w:tmpl w:val="F6107CA0"/>
@@ -5263,7 +5557,7 @@
       </w:rPr>
     </w:lvl>
   </w:abstractNum>
-  <w:abstractNum w:abstractNumId="11">
+  <w:abstractNum w:abstractNumId="12">
     <w:nsid w:val="7263057E"/>
     <w:multiLevelType w:val="hybridMultilevel"/>
     <w:tmpl w:val="B87C0262"/>
@@ -5349,7 +5643,7 @@
       </w:pPr>
     </w:lvl>
   </w:abstractNum>
-  <w:abstractNum w:abstractNumId="12">
+  <w:abstractNum w:abstractNumId="13">
     <w:nsid w:val="79F86AAF"/>
     <w:multiLevelType w:val="hybridMultilevel"/>
     <w:tmpl w:val="FA88CBDC"/>
@@ -5466,7 +5760,7 @@
     <w:abstractNumId w:val="6"/>
   </w:num>
   <w:num w:numId="2">
-    <w:abstractNumId w:val="10"/>
+    <w:abstractNumId w:val="11"/>
   </w:num>
   <w:num w:numId="3">
     <w:abstractNumId w:val="5"/>
@@ -5478,7 +5772,7 @@
     <w:abstractNumId w:val="8"/>
   </w:num>
   <w:num w:numId="6">
-    <w:abstractNumId w:val="12"/>
+    <w:abstractNumId w:val="13"/>
   </w:num>
   <w:num w:numId="7">
     <w:abstractNumId w:val="1"/>
@@ -5487,7 +5781,7 @@
     <w:abstractNumId w:val="0"/>
   </w:num>
   <w:num w:numId="9">
-    <w:abstractNumId w:val="11"/>
+    <w:abstractNumId w:val="12"/>
   </w:num>
   <w:num w:numId="10">
     <w:abstractNumId w:val="2"/>
@@ -5496,10 +5790,13 @@
     <w:abstractNumId w:val="7"/>
   </w:num>
   <w:num w:numId="12">
-    <w:abstractNumId w:val="9"/>
+    <w:abstractNumId w:val="10"/>
   </w:num>
   <w:num w:numId="13">
     <w:abstractNumId w:val="4"/>
+  </w:num>
+  <w:num w:numId="14">
+    <w:abstractNumId w:val="9"/>
   </w:num>
 </w:numbering>
 </file>
@@ -6081,7 +6378,6 @@
     <w:basedOn w:val="Ttulo1"/>
     <w:next w:val="Normal"/>
     <w:uiPriority w:val="39"/>
-    <w:semiHidden/>
     <w:unhideWhenUsed/>
     <w:qFormat/>
     <w:rsid w:val="00342379"/>
@@ -6096,317 +6392,24 @@
       <w:u w:val="none"/>
     </w:rPr>
   </w:style>
-</w:styles>
-</file>
-
-<file path=word/glossary/document.xml><?xml version="1.0" encoding="utf-8"?>
-<w:glossaryDocument xmlns:ve="http://schemas.openxmlformats.org/markup-compatibility/2006" xmlns:o="urn:schemas-microsoft-com:office:office" xmlns:r="http://schemas.openxmlformats.org/officeDocument/2006/relationships" xmlns:m="http://schemas.openxmlformats.org/officeDocument/2006/math" xmlns:v="urn:schemas-microsoft-com:vml" xmlns:wp="http://schemas.openxmlformats.org/drawingml/2006/wordprocessingDrawing" xmlns:w10="urn:schemas-microsoft-com:office:word" xmlns:w="http://schemas.openxmlformats.org/wordprocessingml/2006/main" xmlns:wne="http://schemas.microsoft.com/office/word/2006/wordml">
-  <w:docParts/>
-</w:glossaryDocument>
-</file>
-
-<file path=word/glossary/fontTable.xml><?xml version="1.0" encoding="utf-8"?>
-<w:fonts xmlns:r="http://schemas.openxmlformats.org/officeDocument/2006/relationships" xmlns:w="http://schemas.openxmlformats.org/wordprocessingml/2006/main">
-  <w:font w:name="Symbol">
-    <w:panose1 w:val="05050102010706020507"/>
-    <w:charset w:val="02"/>
-    <w:family w:val="roman"/>
-    <w:pitch w:val="variable"/>
-    <w:sig w:usb0="00000000" w:usb1="10000000" w:usb2="00000000" w:usb3="00000000" w:csb0="80000000" w:csb1="00000000"/>
-  </w:font>
-  <w:font w:name="Times New Roman">
-    <w:panose1 w:val="02020603050405020304"/>
-    <w:charset w:val="00"/>
-    <w:family w:val="roman"/>
-    <w:pitch w:val="variable"/>
-    <w:sig w:usb0="E0002AFF" w:usb1="C0007841" w:usb2="00000009" w:usb3="00000000" w:csb0="000001FF" w:csb1="00000000"/>
-  </w:font>
-  <w:font w:name="Courier New">
-    <w:panose1 w:val="02070309020205020404"/>
-    <w:charset w:val="00"/>
-    <w:family w:val="modern"/>
-    <w:pitch w:val="fixed"/>
-    <w:sig w:usb0="E0002AFF" w:usb1="C0007843" w:usb2="00000009" w:usb3="00000000" w:csb0="000001FF" w:csb1="00000000"/>
-  </w:font>
-  <w:font w:name="Wingdings">
-    <w:panose1 w:val="05000000000000000000"/>
-    <w:charset w:val="02"/>
-    <w:family w:val="auto"/>
-    <w:pitch w:val="variable"/>
-    <w:sig w:usb0="00000000" w:usb1="10000000" w:usb2="00000000" w:usb3="00000000" w:csb0="80000000" w:csb1="00000000"/>
-  </w:font>
-  <w:font w:name="Cambria">
-    <w:panose1 w:val="02040503050406030204"/>
-    <w:charset w:val="00"/>
-    <w:family w:val="roman"/>
-    <w:pitch w:val="variable"/>
-    <w:sig w:usb0="E00002FF" w:usb1="400004FF" w:usb2="00000000" w:usb3="00000000" w:csb0="0000019F" w:csb1="00000000"/>
-  </w:font>
-  <w:font w:name="Calibri">
-    <w:panose1 w:val="020F0502020204030204"/>
-    <w:charset w:val="00"/>
-    <w:family w:val="swiss"/>
-    <w:pitch w:val="variable"/>
-    <w:sig w:usb0="E00002FF" w:usb1="4000ACFF" w:usb2="00000001" w:usb3="00000000" w:csb0="0000019F" w:csb1="00000000"/>
-  </w:font>
-  <w:font w:name="Tahoma">
-    <w:panose1 w:val="020B0604030504040204"/>
-    <w:charset w:val="00"/>
-    <w:family w:val="swiss"/>
-    <w:pitch w:val="variable"/>
-    <w:sig w:usb0="E1002EFF" w:usb1="C000605B" w:usb2="00000029" w:usb3="00000000" w:csb0="000101FF" w:csb1="00000000"/>
-  </w:font>
-  <w:font w:name="Adobe Fan Heiti Std B">
-    <w:panose1 w:val="00000000000000000000"/>
-    <w:charset w:val="80"/>
-    <w:family w:val="swiss"/>
-    <w:notTrueType/>
-    <w:pitch w:val="variable"/>
-    <w:sig w:usb0="00000203" w:usb1="1A0F1900" w:usb2="00000016" w:usb3="00000000" w:csb0="00120005" w:csb1="00000000"/>
-  </w:font>
-  <w:font w:name="Segoe UI Light">
-    <w:panose1 w:val="020B0502040204020203"/>
-    <w:charset w:val="00"/>
-    <w:family w:val="swiss"/>
-    <w:pitch w:val="variable"/>
-    <w:sig w:usb0="E00002FF" w:usb1="4000A47B" w:usb2="00000001" w:usb3="00000000" w:csb0="0000019F" w:csb1="00000000"/>
-  </w:font>
-</w:fonts>
-</file>
-
-<file path=word/glossary/settings.xml><?xml version="1.0" encoding="utf-8"?>
-<w:settings xmlns:o="urn:schemas-microsoft-com:office:office" xmlns:r="http://schemas.openxmlformats.org/officeDocument/2006/relationships" xmlns:m="http://schemas.openxmlformats.org/officeDocument/2006/math" xmlns:v="urn:schemas-microsoft-com:vml" xmlns:w10="urn:schemas-microsoft-com:office:word" xmlns:w="http://schemas.openxmlformats.org/wordprocessingml/2006/main" xmlns:sl="http://schemas.openxmlformats.org/schemaLibrary/2006/main">
-  <w:view w:val="normal"/>
-  <w:defaultTabStop w:val="708"/>
-  <w:hyphenationZone w:val="425"/>
-  <w:characterSpacingControl w:val="doNotCompress"/>
-  <w:compat>
-    <w:useFELayout/>
-  </w:compat>
-  <w:rsids>
-    <w:rsidRoot w:val="00501CBA"/>
-    <w:rsid w:val="001D4C3F"/>
-    <w:rsid w:val="00501CBA"/>
-  </w:rsids>
-  <m:mathPr>
-    <m:mathFont m:val="Cambria Math"/>
-    <m:brkBin m:val="before"/>
-    <m:brkBinSub m:val="--"/>
-    <m:smallFrac m:val="off"/>
-    <m:dispDef/>
-    <m:lMargin m:val="0"/>
-    <m:rMargin m:val="0"/>
-    <m:defJc m:val="centerGroup"/>
-    <m:wrapIndent m:val="1440"/>
-    <m:intLim m:val="subSup"/>
-    <m:naryLim m:val="undOvr"/>
-  </m:mathPr>
-  <w:themeFontLang w:val="es-ES"/>
-  <w:clrSchemeMapping w:bg1="light1" w:t1="dark1" w:bg2="light2" w:t2="dark2" w:accent1="accent1" w:accent2="accent2" w:accent3="accent3" w:accent4="accent4" w:accent5="accent5" w:accent6="accent6" w:hyperlink="hyperlink" w:followedHyperlink="followedHyperlink"/>
-  <w:decimalSymbol w:val=","/>
-  <w:listSeparator w:val=";"/>
-</w:settings>
-</file>
-
-<file path=word/glossary/styles.xml><?xml version="1.0" encoding="utf-8"?>
-<w:styles xmlns:r="http://schemas.openxmlformats.org/officeDocument/2006/relationships" xmlns:w="http://schemas.openxmlformats.org/wordprocessingml/2006/main">
-  <w:docDefaults>
-    <w:rPrDefault>
-      <w:rPr>
-        <w:rFonts w:asciiTheme="minorHAnsi" w:eastAsiaTheme="minorEastAsia" w:hAnsiTheme="minorHAnsi" w:cstheme="minorBidi"/>
-        <w:sz w:val="22"/>
-        <w:szCs w:val="22"/>
-        <w:lang w:val="es-ES" w:eastAsia="es-ES" w:bidi="ar-SA"/>
-      </w:rPr>
-    </w:rPrDefault>
-    <w:pPrDefault>
-      <w:pPr>
-        <w:spacing w:after="200" w:line="276" w:lineRule="auto"/>
-      </w:pPr>
-    </w:pPrDefault>
-  </w:docDefaults>
-  <w:latentStyles w:defLockedState="0" w:defUIPriority="99" w:defSemiHidden="1" w:defUnhideWhenUsed="1" w:defQFormat="0" w:count="267">
-    <w:lsdException w:name="Normal" w:semiHidden="0" w:uiPriority="0" w:unhideWhenUsed="0" w:qFormat="1"/>
-    <w:lsdException w:name="heading 1" w:semiHidden="0" w:uiPriority="9" w:unhideWhenUsed="0" w:qFormat="1"/>
-    <w:lsdException w:name="heading 2" w:uiPriority="9" w:qFormat="1"/>
-    <w:lsdException w:name="heading 3" w:uiPriority="9" w:qFormat="1"/>
-    <w:lsdException w:name="heading 4" w:uiPriority="9" w:qFormat="1"/>
-    <w:lsdException w:name="heading 5" w:uiPriority="9" w:qFormat="1"/>
-    <w:lsdException w:name="heading 6" w:uiPriority="9" w:qFormat="1"/>
-    <w:lsdException w:name="heading 7" w:uiPriority="9" w:qFormat="1"/>
-    <w:lsdException w:name="heading 8" w:uiPriority="9" w:qFormat="1"/>
-    <w:lsdException w:name="heading 9" w:uiPriority="9" w:qFormat="1"/>
-    <w:lsdException w:name="toc 1" w:uiPriority="39"/>
-    <w:lsdException w:name="toc 2" w:uiPriority="39"/>
-    <w:lsdException w:name="toc 3" w:uiPriority="39"/>
-    <w:lsdException w:name="toc 4" w:uiPriority="39"/>
-    <w:lsdException w:name="toc 5" w:uiPriority="39"/>
-    <w:lsdException w:name="toc 6" w:uiPriority="39"/>
-    <w:lsdException w:name="toc 7" w:uiPriority="39"/>
-    <w:lsdException w:name="toc 8" w:uiPriority="39"/>
-    <w:lsdException w:name="toc 9" w:uiPriority="39"/>
-    <w:lsdException w:name="caption" w:uiPriority="35" w:qFormat="1"/>
-    <w:lsdException w:name="Title" w:semiHidden="0" w:uiPriority="10" w:unhideWhenUsed="0" w:qFormat="1"/>
-    <w:lsdException w:name="Default Paragraph Font" w:uiPriority="1"/>
-    <w:lsdException w:name="Subtitle" w:semiHidden="0" w:uiPriority="11" w:unhideWhenUsed="0" w:qFormat="1"/>
-    <w:lsdException w:name="Strong" w:semiHidden="0" w:uiPriority="22" w:unhideWhenUsed="0" w:qFormat="1"/>
-    <w:lsdException w:name="Emphasis" w:semiHidden="0" w:uiPriority="20" w:unhideWhenUsed="0" w:qFormat="1"/>
-    <w:lsdException w:name="Table Grid" w:semiHidden="0" w:uiPriority="59" w:unhideWhenUsed="0"/>
-    <w:lsdException w:name="Placeholder Text" w:unhideWhenUsed="0"/>
-    <w:lsdException w:name="No Spacing" w:semiHidden="0" w:uiPriority="1" w:unhideWhenUsed="0" w:qFormat="1"/>
-    <w:lsdException w:name="Light Shading" w:semiHidden="0" w:uiPriority="60" w:unhideWhenUsed="0"/>
-    <w:lsdException w:name="Light List" w:semiHidden="0" w:uiPriority="61" w:unhideWhenUsed="0"/>
-    <w:lsdException w:name="Light Grid" w:semiHidden="0" w:uiPriority="62" w:unhideWhenUsed="0"/>
-    <w:lsdException w:name="Medium Shading 1" w:semiHidden="0" w:uiPriority="63" w:unhideWhenUsed="0"/>
-    <w:lsdException w:name="Medium Shading 2" w:semiHidden="0" w:uiPriority="64" w:unhideWhenUsed="0"/>
-    <w:lsdException w:name="Medium List 1" w:semiHidden="0" w:uiPriority="65" w:unhideWhenUsed="0"/>
-    <w:lsdException w:name="Medium List 2" w:semiHidden="0" w:uiPriority="66" w:unhideWhenUsed="0"/>
-    <w:lsdException w:name="Medium Grid 1" w:semiHidden="0" w:uiPriority="67" w:unhideWhenUsed="0"/>
-    <w:lsdException w:name="Medium Grid 2" w:semiHidden="0" w:uiPriority="68" w:unhideWhenUsed="0"/>
-    <w:lsdException w:name="Medium Grid 3" w:semiHidden="0" w:uiPriority="69" w:unhideWhenUsed="0"/>
-    <w:lsdException w:name="Dark List" w:semiHidden="0" w:uiPriority="70" w:unhideWhenUsed="0"/>
-    <w:lsdException w:name="Colorful Shading" w:semiHidden="0" w:uiPriority="71" w:unhideWhenUsed="0"/>
-    <w:lsdException w:name="Colorful List" w:semiHidden="0" w:uiPriority="72" w:unhideWhenUsed="0"/>
-    <w:lsdException w:name="Colorful Grid" w:semiHidden="0" w:uiPriority="73" w:unhideWhenUsed="0"/>
-    <w:lsdException w:name="Light Shading Accent 1" w:semiHidden="0" w:uiPriority="60" w:unhideWhenUsed="0"/>
-    <w:lsdException w:name="Light List Accent 1" w:semiHidden="0" w:uiPriority="61" w:unhideWhenUsed="0"/>
-    <w:lsdException w:name="Light Grid Accent 1" w:semiHidden="0" w:uiPriority="62" w:unhideWhenUsed="0"/>
-    <w:lsdException w:name="Medium Shading 1 Accent 1" w:semiHidden="0" w:uiPriority="63" w:unhideWhenUsed="0"/>
-    <w:lsdException w:name="Medium Shading 2 Accent 1" w:semiHidden="0" w:uiPriority="64" w:unhideWhenUsed="0"/>
-    <w:lsdException w:name="Medium List 1 Accent 1" w:semiHidden="0" w:uiPriority="65" w:unhideWhenUsed="0"/>
-    <w:lsdException w:name="Revision" w:unhideWhenUsed="0"/>
-    <w:lsdException w:name="List Paragraph" w:semiHidden="0" w:uiPriority="34" w:unhideWhenUsed="0" w:qFormat="1"/>
-    <w:lsdException w:name="Quote" w:semiHidden="0" w:uiPriority="29" w:unhideWhenUsed="0" w:qFormat="1"/>
-    <w:lsdException w:name="Intense Quote" w:semiHidden="0" w:uiPriority="30" w:unhideWhenUsed="0" w:qFormat="1"/>
-    <w:lsdException w:name="Medium List 2 Accent 1" w:semiHidden="0" w:uiPriority="66" w:unhideWhenUsed="0"/>
-    <w:lsdException w:name="Medium Grid 1 Accent 1" w:semiHidden="0" w:uiPriority="67" w:unhideWhenUsed="0"/>
-    <w:lsdException w:name="Medium Grid 2 Accent 1" w:semiHidden="0" w:uiPriority="68" w:unhideWhenUsed="0"/>
-    <w:lsdException w:name="Medium Grid 3 Accent 1" w:semiHidden="0" w:uiPriority="69" w:unhideWhenUsed="0"/>
-    <w:lsdException w:name="Dark List Accent 1" w:semiHidden="0" w:uiPriority="70" w:unhideWhenUsed="0"/>
-    <w:lsdException w:name="Colorful Shading Accent 1" w:semiHidden="0" w:uiPriority="71" w:unhideWhenUsed="0"/>
-    <w:lsdException w:name="Colorful List Accent 1" w:semiHidden="0" w:uiPriority="72" w:unhideWhenUsed="0"/>
-    <w:lsdException w:name="Colorful Grid Accent 1" w:semiHidden="0" w:uiPriority="73" w:unhideWhenUsed="0"/>
-    <w:lsdException w:name="Light Shading Accent 2" w:semiHidden="0" w:uiPriority="60" w:unhideWhenUsed="0"/>
-    <w:lsdException w:name="Light List Accent 2" w:semiHidden="0" w:uiPriority="61" w:unhideWhenUsed="0"/>
-    <w:lsdException w:name="Light Grid Accent 2" w:semiHidden="0" w:uiPriority="62" w:unhideWhenUsed="0"/>
-    <w:lsdException w:name="Medium Shading 1 Accent 2" w:semiHidden="0" w:uiPriority="63" w:unhideWhenUsed="0"/>
-    <w:lsdException w:name="Medium Shading 2 Accent 2" w:semiHidden="0" w:uiPriority="64" w:unhideWhenUsed="0"/>
-    <w:lsdException w:name="Medium List 1 Accent 2" w:semiHidden="0" w:uiPriority="65" w:unhideWhenUsed="0"/>
-    <w:lsdException w:name="Medium List 2 Accent 2" w:semiHidden="0" w:uiPriority="66" w:unhideWhenUsed="0"/>
-    <w:lsdException w:name="Medium Grid 1 Accent 2" w:semiHidden="0" w:uiPriority="67" w:unhideWhenUsed="0"/>
-    <w:lsdException w:name="Medium Grid 2 Accent 2" w:semiHidden="0" w:uiPriority="68" w:unhideWhenUsed="0"/>
-    <w:lsdException w:name="Medium Grid 3 Accent 2" w:semiHidden="0" w:uiPriority="69" w:unhideWhenUsed="0"/>
-    <w:lsdException w:name="Dark List Accent 2" w:semiHidden="0" w:uiPriority="70" w:unhideWhenUsed="0"/>
-    <w:lsdException w:name="Colorful Shading Accent 2" w:semiHidden="0" w:uiPriority="71" w:unhideWhenUsed="0"/>
-    <w:lsdException w:name="Colorful List Accent 2" w:semiHidden="0" w:uiPriority="72" w:unhideWhenUsed="0"/>
-    <w:lsdException w:name="Colorful Grid Accent 2" w:semiHidden="0" w:uiPriority="73" w:unhideWhenUsed="0"/>
-    <w:lsdException w:name="Light Shading Accent 3" w:semiHidden="0" w:uiPriority="60" w:unhideWhenUsed="0"/>
-    <w:lsdException w:name="Light List Accent 3" w:semiHidden="0" w:uiPriority="61" w:unhideWhenUsed="0"/>
-    <w:lsdException w:name="Light Grid Accent 3" w:semiHidden="0" w:uiPriority="62" w:unhideWhenUsed="0"/>
-    <w:lsdException w:name="Medium Shading 1 Accent 3" w:semiHidden="0" w:uiPriority="63" w:unhideWhenUsed="0"/>
-    <w:lsdException w:name="Medium Shading 2 Accent 3" w:semiHidden="0" w:uiPriority="64" w:unhideWhenUsed="0"/>
-    <w:lsdException w:name="Medium List 1 Accent 3" w:semiHidden="0" w:uiPriority="65" w:unhideWhenUsed="0"/>
-    <w:lsdException w:name="Medium List 2 Accent 3" w:semiHidden="0" w:uiPriority="66" w:unhideWhenUsed="0"/>
-    <w:lsdException w:name="Medium Grid 1 Accent 3" w:semiHidden="0" w:uiPriority="67" w:unhideWhenUsed="0"/>
-    <w:lsdException w:name="Medium Grid 2 Accent 3" w:semiHidden="0" w:uiPriority="68" w:unhideWhenUsed="0"/>
-    <w:lsdException w:name="Medium Grid 3 Accent 3" w:semiHidden="0" w:uiPriority="69" w:unhideWhenUsed="0"/>
-    <w:lsdException w:name="Dark List Accent 3" w:semiHidden="0" w:uiPriority="70" w:unhideWhenUsed="0"/>
-    <w:lsdException w:name="Colorful Shading Accent 3" w:semiHidden="0" w:uiPriority="71" w:unhideWhenUsed="0"/>
-    <w:lsdException w:name="Colorful List Accent 3" w:semiHidden="0" w:uiPriority="72" w:unhideWhenUsed="0"/>
-    <w:lsdException w:name="Colorful Grid Accent 3" w:semiHidden="0" w:uiPriority="73" w:unhideWhenUsed="0"/>
-    <w:lsdException w:name="Light Shading Accent 4" w:semiHidden="0" w:uiPriority="60" w:unhideWhenUsed="0"/>
-    <w:lsdException w:name="Light List Accent 4" w:semiHidden="0" w:uiPriority="61" w:unhideWhenUsed="0"/>
-    <w:lsdException w:name="Light Grid Accent 4" w:semiHidden="0" w:uiPriority="62" w:unhideWhenUsed="0"/>
-    <w:lsdException w:name="Medium Shading 1 Accent 4" w:semiHidden="0" w:uiPriority="63" w:unhideWhenUsed="0"/>
-    <w:lsdException w:name="Medium Shading 2 Accent 4" w:semiHidden="0" w:uiPriority="64" w:unhideWhenUsed="0"/>
-    <w:lsdException w:name="Medium List 1 Accent 4" w:semiHidden="0" w:uiPriority="65" w:unhideWhenUsed="0"/>
-    <w:lsdException w:name="Medium List 2 Accent 4" w:semiHidden="0" w:uiPriority="66" w:unhideWhenUsed="0"/>
-    <w:lsdException w:name="Medium Grid 1 Accent 4" w:semiHidden="0" w:uiPriority="67" w:unhideWhenUsed="0"/>
-    <w:lsdException w:name="Medium Grid 2 Accent 4" w:semiHidden="0" w:uiPriority="68" w:unhideWhenUsed="0"/>
-    <w:lsdException w:name="Medium Grid 3 Accent 4" w:semiHidden="0" w:uiPriority="69" w:unhideWhenUsed="0"/>
-    <w:lsdException w:name="Dark List Accent 4" w:semiHidden="0" w:uiPriority="70" w:unhideWhenUsed="0"/>
-    <w:lsdException w:name="Colorful Shading Accent 4" w:semiHidden="0" w:uiPriority="71" w:unhideWhenUsed="0"/>
-    <w:lsdException w:name="Colorful List Accent 4" w:semiHidden="0" w:uiPriority="72" w:unhideWhenUsed="0"/>
-    <w:lsdException w:name="Colorful Grid Accent 4" w:semiHidden="0" w:uiPriority="73" w:unhideWhenUsed="0"/>
-    <w:lsdException w:name="Light Shading Accent 5" w:semiHidden="0" w:uiPriority="60" w:unhideWhenUsed="0"/>
-    <w:lsdException w:name="Light List Accent 5" w:semiHidden="0" w:uiPriority="61" w:unhideWhenUsed="0"/>
-    <w:lsdException w:name="Light Grid Accent 5" w:semiHidden="0" w:uiPriority="62" w:unhideWhenUsed="0"/>
-    <w:lsdException w:name="Medium Shading 1 Accent 5" w:semiHidden="0" w:uiPriority="63" w:unhideWhenUsed="0"/>
-    <w:lsdException w:name="Medium Shading 2 Accent 5" w:semiHidden="0" w:uiPriority="64" w:unhideWhenUsed="0"/>
-    <w:lsdException w:name="Medium List 1 Accent 5" w:semiHidden="0" w:uiPriority="65" w:unhideWhenUsed="0"/>
-    <w:lsdException w:name="Medium List 2 Accent 5" w:semiHidden="0" w:uiPriority="66" w:unhideWhenUsed="0"/>
-    <w:lsdException w:name="Medium Grid 1 Accent 5" w:semiHidden="0" w:uiPriority="67" w:unhideWhenUsed="0"/>
-    <w:lsdException w:name="Medium Grid 2 Accent 5" w:semiHidden="0" w:uiPriority="68" w:unhideWhenUsed="0"/>
-    <w:lsdException w:name="Medium Grid 3 Accent 5" w:semiHidden="0" w:uiPriority="69" w:unhideWhenUsed="0"/>
-    <w:lsdException w:name="Dark List Accent 5" w:semiHidden="0" w:uiPriority="70" w:unhideWhenUsed="0"/>
-    <w:lsdException w:name="Colorful Shading Accent 5" w:semiHidden="0" w:uiPriority="71" w:unhideWhenUsed="0"/>
-    <w:lsdException w:name="Colorful List Accent 5" w:semiHidden="0" w:uiPriority="72" w:unhideWhenUsed="0"/>
-    <w:lsdException w:name="Colorful Grid Accent 5" w:semiHidden="0" w:uiPriority="73" w:unhideWhenUsed="0"/>
-    <w:lsdException w:name="Light Shading Accent 6" w:semiHidden="0" w:uiPriority="60" w:unhideWhenUsed="0"/>
-    <w:lsdException w:name="Light List Accent 6" w:semiHidden="0" w:uiPriority="61" w:unhideWhenUsed="0"/>
-    <w:lsdException w:name="Light Grid Accent 6" w:semiHidden="0" w:uiPriority="62" w:unhideWhenUsed="0"/>
-    <w:lsdException w:name="Medium Shading 1 Accent 6" w:semiHidden="0" w:uiPriority="63" w:unhideWhenUsed="0"/>
-    <w:lsdException w:name="Medium Shading 2 Accent 6" w:semiHidden="0" w:uiPriority="64" w:unhideWhenUsed="0"/>
-    <w:lsdException w:name="Medium List 1 Accent 6" w:semiHidden="0" w:uiPriority="65" w:unhideWhenUsed="0"/>
-    <w:lsdException w:name="Medium List 2 Accent 6" w:semiHidden="0" w:uiPriority="66" w:unhideWhenUsed="0"/>
-    <w:lsdException w:name="Medium Grid 1 Accent 6" w:semiHidden="0" w:uiPriority="67" w:unhideWhenUsed="0"/>
-    <w:lsdException w:name="Medium Grid 2 Accent 6" w:semiHidden="0" w:uiPriority="68" w:unhideWhenUsed="0"/>
-    <w:lsdException w:name="Medium Grid 3 Accent 6" w:semiHidden="0" w:uiPriority="69" w:unhideWhenUsed="0"/>
-    <w:lsdException w:name="Dark List Accent 6" w:semiHidden="0" w:uiPriority="70" w:unhideWhenUsed="0"/>
-    <w:lsdException w:name="Colorful Shading Accent 6" w:semiHidden="0" w:uiPriority="71" w:unhideWhenUsed="0"/>
-    <w:lsdException w:name="Colorful List Accent 6" w:semiHidden="0" w:uiPriority="72" w:unhideWhenUsed="0"/>
-    <w:lsdException w:name="Colorful Grid Accent 6" w:semiHidden="0" w:uiPriority="73" w:unhideWhenUsed="0"/>
-    <w:lsdException w:name="Subtle Emphasis" w:semiHidden="0" w:uiPriority="19" w:unhideWhenUsed="0" w:qFormat="1"/>
-    <w:lsdException w:name="Intense Emphasis" w:semiHidden="0" w:uiPriority="21" w:unhideWhenUsed="0" w:qFormat="1"/>
-    <w:lsdException w:name="Subtle Reference" w:semiHidden="0" w:uiPriority="31" w:unhideWhenUsed="0" w:qFormat="1"/>
-    <w:lsdException w:name="Intense Reference" w:semiHidden="0" w:uiPriority="32" w:unhideWhenUsed="0" w:qFormat="1"/>
-    <w:lsdException w:name="Book Title" w:semiHidden="0" w:uiPriority="33" w:unhideWhenUsed="0" w:qFormat="1"/>
-    <w:lsdException w:name="Bibliography" w:uiPriority="37"/>
-    <w:lsdException w:name="TOC Heading" w:uiPriority="39" w:qFormat="1"/>
-  </w:latentStyles>
-  <w:style w:type="paragraph" w:default="1" w:styleId="Normal">
-    <w:name w:val="Normal"/>
-    <w:qFormat/>
-  </w:style>
-  <w:style w:type="character" w:default="1" w:styleId="Fuentedeprrafopredeter">
-    <w:name w:val="Default Paragraph Font"/>
-    <w:uiPriority w:val="1"/>
-    <w:semiHidden/>
-    <w:unhideWhenUsed/>
-  </w:style>
-  <w:style w:type="table" w:default="1" w:styleId="Tablanormal">
-    <w:name w:val="Normal Table"/>
+  <w:style w:type="paragraph" w:customStyle="1" w:styleId="Standard">
+    <w:name w:val="Standard"/>
     <w:uiPriority w:val="99"/>
-    <w:semiHidden/>
-    <w:unhideWhenUsed/>
-    <w:qFormat/>
-    <w:tblPr>
-      <w:tblInd w:w="0" w:type="dxa"/>
-      <w:tblCellMar>
-        <w:top w:w="0" w:type="dxa"/>
-        <w:left w:w="108" w:type="dxa"/>
-        <w:bottom w:w="0" w:type="dxa"/>
-        <w:right w:w="108" w:type="dxa"/>
-      </w:tblCellMar>
-    </w:tblPr>
-  </w:style>
-  <w:style w:type="numbering" w:default="1" w:styleId="Sinlista">
-    <w:name w:val="No List"/>
-    <w:uiPriority w:val="99"/>
-    <w:semiHidden/>
-    <w:unhideWhenUsed/>
-  </w:style>
-  <w:style w:type="paragraph" w:customStyle="1" w:styleId="86C161BB36014ABFBED5D7499E26AFA2">
-    <w:name w:val="86C161BB36014ABFBED5D7499E26AFA2"/>
-    <w:rsid w:val="00501CBA"/>
+    <w:rsid w:val="00B27B53"/>
+    <w:pPr>
+      <w:tabs>
+        <w:tab w:val="left" w:pos="708"/>
+      </w:tabs>
+      <w:suppressAutoHyphens/>
+      <w:autoSpaceDN w:val="0"/>
+    </w:pPr>
+    <w:rPr>
+      <w:rFonts w:ascii="Calibri" w:eastAsia="Droid Sans" w:hAnsi="Calibri" w:cs="Calibri"/>
+      <w:color w:val="00000A"/>
+      <w:kern w:val="3"/>
+    </w:rPr>
   </w:style>
 </w:styles>
-</file>
-
-<file path=word/glossary/webSettings.xml><?xml version="1.0" encoding="utf-8"?>
-<w:webSettings xmlns:r="http://schemas.openxmlformats.org/officeDocument/2006/relationships" xmlns:w="http://schemas.openxmlformats.org/wordprocessingml/2006/main">
-  <w:optimizeForBrowser/>
-</w:webSettings>
 </file>
 
 <file path=word/theme/theme1.xml><?xml version="1.0" encoding="utf-8"?>
@@ -6697,7 +6700,7 @@
 </file>
 
 <file path=customXml/itemProps1.xml><?xml version="1.0" encoding="utf-8"?>
-<ds:datastoreItem xmlns:ds="http://schemas.openxmlformats.org/officeDocument/2006/customXml" ds:itemID="{3F320C04-F3D8-4BA1-BB8F-FC80EF830DAE}">
+<ds:datastoreItem xmlns:ds="http://schemas.openxmlformats.org/officeDocument/2006/customXml" ds:itemID="{C76426C9-C3F9-4F2F-B1DE-308B2BCD28DC}">
   <ds:schemaRefs>
     <ds:schemaRef ds:uri="http://schemas.openxmlformats.org/officeDocument/2006/bibliography"/>
   </ds:schemaRefs>

</xml_diff>